<commit_message>
Added an extra assignment
</commit_message>
<xml_diff>
--- a/Phaser Pong Tutorial.docx
+++ b/Phaser Pong Tutorial.docx
@@ -436,15 +436,7 @@
           <w:lang w:val="en-US"/>
         </w:rPr>
         <w:lastRenderedPageBreak/>
-        <w:t>If you now open src</w:t>
-      </w:r>
-      <w:bookmarkStart w:id="0" w:name="_GoBack"/>
-      <w:bookmarkEnd w:id="0"/>
-      <w:r>
-        <w:rPr>
-          <w:lang w:val="en-US"/>
-        </w:rPr>
-        <w:t>/index.js, you should see the basic config object for Phaser and the 3 empty functions “preload”, “create” and “update”:</w:t>
+        <w:t>If you now open src/index.js, you should see the basic config object for Phaser and the 3 empty functions “preload”, “create” and “update”:</w:t>
       </w:r>
     </w:p>
     <w:p>
@@ -1133,7 +1125,6 @@
         <w:rPr>
           <w:lang w:val="en-US"/>
         </w:rPr>
-        <w:lastRenderedPageBreak/>
         <w:t>To create a dotted line in the scene, we refer to the image name as it is registered in Phaser.</w:t>
       </w:r>
       <w:r>
@@ -1543,7 +1534,6 @@
         <w:rPr>
           <w:lang w:val="en-US"/>
         </w:rPr>
-        <w:lastRenderedPageBreak/>
         <w:t xml:space="preserve">Step </w:t>
       </w:r>
       <w:r>
@@ -2041,7 +2031,6 @@
         <w:rPr>
           <w:lang w:val="en-US"/>
         </w:rPr>
-        <w:lastRenderedPageBreak/>
         <w:t>Before we initialize the paddles, it’s good to think about their position in the field. When initializing we will have to provide the X- and Y-position. We want the paddles to be placed something like this</w:t>
       </w:r>
       <w:r>
@@ -2439,7 +2428,6 @@
         <w:rPr>
           <w:lang w:val="en-US"/>
         </w:rPr>
-        <w:lastRenderedPageBreak/>
         <w:t>“paddles.create” initializes “player1Paddle” and “player2Paddle” as member of the “paddles” group.</w:t>
       </w:r>
     </w:p>
@@ -2682,7 +2670,6 @@
         <w:rPr>
           <w:lang w:val="en-US"/>
         </w:rPr>
-        <w:lastRenderedPageBreak/>
         <w:t>This speed will be assigned to the paddles whenever the user presses the correct button.</w:t>
       </w:r>
     </w:p>
@@ -3628,7 +3615,6 @@
         <w:rPr>
           <w:lang w:val="en-US"/>
         </w:rPr>
-        <w:lastRenderedPageBreak/>
         <w:t>To make this code work, it must run constantly to see if the user is pressing any button.</w:t>
       </w:r>
     </w:p>
@@ -4097,7 +4083,6 @@
         <w:rPr>
           <w:lang w:val="en-US"/>
         </w:rPr>
-        <w:lastRenderedPageBreak/>
         <w:t>Now we must create the ball in the scene and store the reference in the ball variable. Add this code to the “create” function:</w:t>
       </w:r>
     </w:p>
@@ -4584,7 +4569,6 @@
         <w:rPr>
           <w:lang w:val="en-US"/>
         </w:rPr>
-        <w:lastRenderedPageBreak/>
         <w:t>Step 8: Launching the ball</w:t>
       </w:r>
     </w:p>
@@ -5518,7 +5502,6 @@
         <w:rPr>
           <w:lang w:val="en-US"/>
         </w:rPr>
-        <w:lastRenderedPageBreak/>
         <w:t>Step 10: Colliding with the paddles</w:t>
       </w:r>
     </w:p>
@@ -6167,7 +6150,6 @@
         <w:rPr>
           <w:lang w:val="en-US"/>
         </w:rPr>
-        <w:lastRenderedPageBreak/>
         <w:t xml:space="preserve">Luckily we can easily inform Phaser that our paddles should be immovable for other objects. </w:t>
       </w:r>
       <w:r>
@@ -7441,7 +7423,6 @@
         <w:rPr>
           <w:lang w:val="en-US"/>
         </w:rPr>
-        <w:lastRenderedPageBreak/>
         <w:t>By default all</w:t>
       </w:r>
       <w:r>
@@ -8015,7 +7996,6 @@
         <w:rPr>
           <w:lang w:val="en-US"/>
         </w:rPr>
-        <w:lastRenderedPageBreak/>
         <w:t>Change the contents of this function to the following:</w:t>
       </w:r>
     </w:p>
@@ -8744,6 +8724,67 @@
           <w:lang w:val="en-US"/>
         </w:rPr>
         <w:t>Add a pause functionality that is activated and de-activated when the user presses the space button.</w:t>
+      </w:r>
+    </w:p>
+    <w:p>
+      <w:pPr>
+        <w:pStyle w:val="Heading2"/>
+        <w:rPr>
+          <w:lang w:val="en-US"/>
+        </w:rPr>
+      </w:pPr>
+      <w:r>
+        <w:rPr>
+          <w:lang w:val="en-US"/>
+        </w:rPr>
+        <w:t>Assignment 3: AI opponent</w:t>
+      </w:r>
+    </w:p>
+    <w:p>
+      <w:pPr>
+        <w:rPr>
+          <w:lang w:val="en-US"/>
+        </w:rPr>
+      </w:pPr>
+      <w:r>
+        <w:rPr>
+          <w:lang w:val="en-US"/>
+        </w:rPr>
+        <w:t>What if you have no friends to play with? We could automate our opponent!</w:t>
+      </w:r>
+    </w:p>
+    <w:p>
+      <w:pPr>
+        <w:rPr>
+          <w:lang w:val="en-US"/>
+        </w:rPr>
+      </w:pPr>
+      <w:r>
+        <w:rPr>
+          <w:lang w:val="en-US"/>
+        </w:rPr>
+        <w:t>Program 1 of the paddles to automatically follow the ball’s Y position. Move it up if the ball’s Y position is higher than the paddle’s Y position, and move it down if it is lower.</w:t>
+      </w:r>
+    </w:p>
+    <w:p>
+      <w:pPr>
+        <w:rPr>
+          <w:lang w:val="en-US"/>
+        </w:rPr>
+      </w:pPr>
+      <w:r>
+        <w:rPr>
+          <w:lang w:val="en-US"/>
+        </w:rPr>
+        <w:t>Don’t forget to disable the buttons t</w:t>
+      </w:r>
+      <w:bookmarkStart w:id="0" w:name="_GoBack"/>
+      <w:bookmarkEnd w:id="0"/>
+      <w:r>
+        <w:rPr>
+          <w:lang w:val="en-US"/>
+        </w:rPr>
+        <w:t>o control this paddle. Otherwise you could easily boycott your automated opponent.</w:t>
       </w:r>
     </w:p>
     <w:sectPr>
@@ -9835,7 +9876,7 @@
 </file>
 
 <file path=customXml/itemProps1.xml><?xml version="1.0" encoding="utf-8"?>
-<ds:datastoreItem xmlns:ds="http://schemas.openxmlformats.org/officeDocument/2006/customXml" ds:itemID="{072F39B4-19EB-4F14-9855-F0EA5BB7EE66}">
+<ds:datastoreItem xmlns:ds="http://schemas.openxmlformats.org/officeDocument/2006/customXml" ds:itemID="{3E50EC32-9B2D-4006-8783-A8A447589A40}">
   <ds:schemaRefs>
     <ds:schemaRef ds:uri="http://schemas.openxmlformats.org/officeDocument/2006/bibliography"/>
   </ds:schemaRefs>

</xml_diff>

<commit_message>
Added npm install to the tutorial
</commit_message>
<xml_diff>
--- a/Phaser Pong Tutorial.docx
+++ b/Phaser Pong Tutorial.docx
@@ -1,10 +1,10 @@
 
 <file path=word/document.xml><?xml version="1.0" encoding="utf-8"?>
-<w:document xmlns:wpc="http://schemas.microsoft.com/office/word/2010/wordprocessingCanvas" xmlns:mc="http://schemas.openxmlformats.org/markup-compatibility/2006" xmlns:o="urn:schemas-microsoft-com:office:office" xmlns:r="http://schemas.openxmlformats.org/officeDocument/2006/relationships" xmlns:m="http://schemas.openxmlformats.org/officeDocument/2006/math" xmlns:v="urn:schemas-microsoft-com:vml" xmlns:wp14="http://schemas.microsoft.com/office/word/2010/wordprocessingDrawing" xmlns:wp="http://schemas.openxmlformats.org/drawingml/2006/wordprocessingDrawing" xmlns:w10="urn:schemas-microsoft-com:office:word" xmlns:w="http://schemas.openxmlformats.org/wordprocessingml/2006/main" xmlns:w14="http://schemas.microsoft.com/office/word/2010/wordml" xmlns:w15="http://schemas.microsoft.com/office/word/2012/wordml" xmlns:wpg="http://schemas.microsoft.com/office/word/2010/wordprocessingGroup" xmlns:wpi="http://schemas.microsoft.com/office/word/2010/wordprocessingInk" xmlns:wne="http://schemas.microsoft.com/office/word/2006/wordml" xmlns:wps="http://schemas.microsoft.com/office/word/2010/wordprocessingShape" mc:Ignorable="w14 w15 wp14">
+<w:document xmlns:wpc="http://schemas.microsoft.com/office/word/2010/wordprocessingCanvas" xmlns:cx="http://schemas.microsoft.com/office/drawing/2014/chartex" xmlns:cx1="http://schemas.microsoft.com/office/drawing/2015/9/8/chartex" xmlns:cx2="http://schemas.microsoft.com/office/drawing/2015/10/21/chartex" xmlns:cx3="http://schemas.microsoft.com/office/drawing/2016/5/9/chartex" xmlns:cx4="http://schemas.microsoft.com/office/drawing/2016/5/10/chartex" xmlns:cx5="http://schemas.microsoft.com/office/drawing/2016/5/11/chartex" xmlns:cx6="http://schemas.microsoft.com/office/drawing/2016/5/12/chartex" xmlns:cx7="http://schemas.microsoft.com/office/drawing/2016/5/13/chartex" xmlns:cx8="http://schemas.microsoft.com/office/drawing/2016/5/14/chartex" xmlns:mc="http://schemas.openxmlformats.org/markup-compatibility/2006" xmlns:aink="http://schemas.microsoft.com/office/drawing/2016/ink" xmlns:am3d="http://schemas.microsoft.com/office/drawing/2017/model3d" xmlns:o="urn:schemas-microsoft-com:office:office" xmlns:r="http://schemas.openxmlformats.org/officeDocument/2006/relationships" xmlns:m="http://schemas.openxmlformats.org/officeDocument/2006/math" xmlns:v="urn:schemas-microsoft-com:vml" xmlns:wp14="http://schemas.microsoft.com/office/word/2010/wordprocessingDrawing" xmlns:wp="http://schemas.openxmlformats.org/drawingml/2006/wordprocessingDrawing" xmlns:w10="urn:schemas-microsoft-com:office:word" xmlns:w="http://schemas.openxmlformats.org/wordprocessingml/2006/main" xmlns:w14="http://schemas.microsoft.com/office/word/2010/wordml" xmlns:w15="http://schemas.microsoft.com/office/word/2012/wordml" xmlns:w16cid="http://schemas.microsoft.com/office/word/2016/wordml/cid" xmlns:w16se="http://schemas.microsoft.com/office/word/2015/wordml/symex" xmlns:wpg="http://schemas.microsoft.com/office/word/2010/wordprocessingGroup" xmlns:wpi="http://schemas.microsoft.com/office/word/2010/wordprocessingInk" xmlns:wne="http://schemas.microsoft.com/office/word/2006/wordml" xmlns:wps="http://schemas.microsoft.com/office/word/2010/wordprocessingShape" mc:Ignorable="w14 w15 w16se w16cid wp14">
   <w:body>
     <w:p>
       <w:pPr>
-        <w:pStyle w:val="Title"/>
+        <w:pStyle w:val="Titel"/>
         <w:jc w:val="center"/>
         <w:rPr>
           <w:lang w:val="en-US"/>
@@ -26,7 +26,7 @@
     </w:p>
     <w:p>
       <w:pPr>
-        <w:pStyle w:val="Heading1"/>
+        <w:pStyle w:val="Kop1"/>
         <w:rPr>
           <w:lang w:val="en-US"/>
         </w:rPr>
@@ -216,7 +216,7 @@
     </w:p>
     <w:p>
       <w:pPr>
-        <w:pStyle w:val="Heading1"/>
+        <w:pStyle w:val="Kop1"/>
         <w:rPr>
           <w:lang w:val="en-US"/>
         </w:rPr>
@@ -230,7 +230,7 @@
     </w:p>
     <w:p>
       <w:pPr>
-        <w:pStyle w:val="ListParagraph"/>
+        <w:pStyle w:val="Lijstalinea"/>
         <w:numPr>
           <w:ilvl w:val="0"/>
           <w:numId w:val="1"/>
@@ -281,7 +281,7 @@
     </w:p>
     <w:p>
       <w:pPr>
-        <w:pStyle w:val="Heading1"/>
+        <w:pStyle w:val="Kop1"/>
         <w:rPr>
           <w:lang w:val="en-US"/>
         </w:rPr>
@@ -295,7 +295,7 @@
     </w:p>
     <w:p>
       <w:pPr>
-        <w:pStyle w:val="Heading2"/>
+        <w:pStyle w:val="Kop2"/>
         <w:rPr>
           <w:lang w:val="en-US"/>
         </w:rPr>
@@ -436,7 +436,21 @@
           <w:lang w:val="en-US"/>
         </w:rPr>
         <w:lastRenderedPageBreak/>
-        <w:t>If you now open src/index.js, you should see the basic config object for Phaser and the 3 empty functions “preload”, “create” and “update”:</w:t>
+        <w:t xml:space="preserve">If you now open </w:t>
+      </w:r>
+      <w:proofErr w:type="spellStart"/>
+      <w:r>
+        <w:rPr>
+          <w:lang w:val="en-US"/>
+        </w:rPr>
+        <w:t>src</w:t>
+      </w:r>
+      <w:proofErr w:type="spellEnd"/>
+      <w:r>
+        <w:rPr>
+          <w:lang w:val="en-US"/>
+        </w:rPr>
+        <w:t>/index.js, you should see the basic config object for Phaser and the 3 empty functions “preload”, “create” and “update”:</w:t>
       </w:r>
     </w:p>
     <w:p>
@@ -499,7 +513,7 @@
     </w:p>
     <w:p>
       <w:pPr>
-        <w:pStyle w:val="Heading2"/>
+        <w:pStyle w:val="Kop2"/>
         <w:rPr>
           <w:lang w:val="en-US"/>
         </w:rPr>
@@ -523,6 +537,122 @@
         </w:rPr>
         <w:t>Yes you read it correctly. We don’t have any game code yet, but we want to run this basic code to see if everything is set up right.</w:t>
       </w:r>
+    </w:p>
+    <w:p>
+      <w:pPr>
+        <w:rPr>
+          <w:lang w:val="en-US"/>
+        </w:rPr>
+      </w:pPr>
+      <w:r>
+        <w:rPr>
+          <w:lang w:val="en-US"/>
+        </w:rPr>
+        <w:t xml:space="preserve">First run the following command to let </w:t>
+      </w:r>
+      <w:proofErr w:type="spellStart"/>
+      <w:r>
+        <w:rPr>
+          <w:lang w:val="en-US"/>
+        </w:rPr>
+        <w:t>npm</w:t>
+      </w:r>
+      <w:proofErr w:type="spellEnd"/>
+      <w:r>
+        <w:rPr>
+          <w:lang w:val="en-US"/>
+        </w:rPr>
+        <w:t xml:space="preserve"> get all our needed dependencies:</w:t>
+      </w:r>
+    </w:p>
+    <w:p>
+      <w:pPr>
+        <w:shd w:val="clear" w:color="auto" w:fill="000000" w:themeFill="text1"/>
+        <w:rPr>
+          <w:color w:val="FFFFFF" w:themeColor="background1"/>
+          <w:lang w:val="en-US"/>
+        </w:rPr>
+      </w:pPr>
+      <w:proofErr w:type="spellStart"/>
+      <w:r>
+        <w:rPr>
+          <w:color w:val="FFFFFF" w:themeColor="background1"/>
+          <w:lang w:val="en-US"/>
+        </w:rPr>
+        <w:t>npm</w:t>
+      </w:r>
+      <w:proofErr w:type="spellEnd"/>
+      <w:r>
+        <w:rPr>
+          <w:color w:val="FFFFFF" w:themeColor="background1"/>
+          <w:lang w:val="en-US"/>
+        </w:rPr>
+        <w:t xml:space="preserve"> </w:t>
+      </w:r>
+      <w:r>
+        <w:rPr>
+          <w:color w:val="FFFFFF" w:themeColor="background1"/>
+          <w:lang w:val="en-US"/>
+        </w:rPr>
+        <w:t>install</w:t>
+      </w:r>
+    </w:p>
+    <w:p>
+      <w:pPr>
+        <w:rPr>
+          <w:lang w:val="en-US"/>
+        </w:rPr>
+      </w:pPr>
+      <w:r>
+        <w:rPr>
+          <w:lang w:val="en-US"/>
+        </w:rPr>
+        <w:t xml:space="preserve">This lets </w:t>
+      </w:r>
+      <w:proofErr w:type="spellStart"/>
+      <w:r>
+        <w:rPr>
+          <w:lang w:val="en-US"/>
+        </w:rPr>
+        <w:t>npm</w:t>
+      </w:r>
+      <w:proofErr w:type="spellEnd"/>
+      <w:r>
+        <w:rPr>
+          <w:lang w:val="en-US"/>
+        </w:rPr>
+        <w:t xml:space="preserve"> install stuff like phaser and webpack in our working directory. The installed files will appear in the “</w:t>
+      </w:r>
+      <w:proofErr w:type="spellStart"/>
+      <w:r>
+        <w:rPr>
+          <w:lang w:val="en-US"/>
+        </w:rPr>
+        <w:t>node_modules</w:t>
+      </w:r>
+      <w:proofErr w:type="spellEnd"/>
+      <w:r>
+        <w:rPr>
+          <w:lang w:val="en-US"/>
+        </w:rPr>
+        <w:t xml:space="preserve">” folder. We won’t have to do anything with them, but </w:t>
+      </w:r>
+      <w:proofErr w:type="spellStart"/>
+      <w:r>
+        <w:rPr>
+          <w:lang w:val="en-US"/>
+        </w:rPr>
+        <w:t>npm</w:t>
+      </w:r>
+      <w:proofErr w:type="spellEnd"/>
+      <w:r>
+        <w:rPr>
+          <w:lang w:val="en-US"/>
+        </w:rPr>
+        <w:t xml:space="preserve"> knows where they are and will use them when necessary.</w:t>
+      </w:r>
+      <w:bookmarkStart w:id="0" w:name="_GoBack"/>
+      <w:bookmarkEnd w:id="0"/>
     </w:p>
     <w:p>
       <w:pPr>
@@ -552,12 +682,21 @@
           <w:lang w:val="en-US"/>
         </w:rPr>
       </w:pPr>
+      <w:proofErr w:type="spellStart"/>
       <w:r>
         <w:rPr>
           <w:color w:val="FFFFFF" w:themeColor="background1"/>
           <w:lang w:val="en-US"/>
         </w:rPr>
-        <w:t>npm run dev</w:t>
+        <w:t>npm</w:t>
+      </w:r>
+      <w:proofErr w:type="spellEnd"/>
+      <w:r>
+        <w:rPr>
+          <w:color w:val="FFFFFF" w:themeColor="background1"/>
+          <w:lang w:val="en-US"/>
+        </w:rPr>
+        <w:t xml:space="preserve"> run dev</w:t>
       </w:r>
     </w:p>
     <w:p>
@@ -845,7 +984,7 @@
     </w:p>
     <w:p>
       <w:pPr>
-        <w:pStyle w:val="Heading2"/>
+        <w:pStyle w:val="Kop2"/>
         <w:rPr>
           <w:lang w:val="en-US"/>
         </w:rPr>
@@ -864,11 +1003,19 @@
           <w:lang w:val="en-US"/>
         </w:rPr>
       </w:pPr>
-      <w:r>
-        <w:rPr>
-          <w:lang w:val="en-US"/>
-        </w:rPr>
-        <w:t>Lets create our first game object.</w:t>
+      <w:proofErr w:type="spellStart"/>
+      <w:r>
+        <w:rPr>
+          <w:lang w:val="en-US"/>
+        </w:rPr>
+        <w:t>Lets</w:t>
+      </w:r>
+      <w:proofErr w:type="spellEnd"/>
+      <w:r>
+        <w:rPr>
+          <w:lang w:val="en-US"/>
+        </w:rPr>
+        <w:t xml:space="preserve"> create our first game object.</w:t>
       </w:r>
       <w:r>
         <w:rPr>
@@ -900,13 +1047,14 @@
     </w:p>
     <w:p>
       <w:pPr>
-        <w:pStyle w:val="HTMLPreformatted"/>
+        <w:pStyle w:val="HTML-voorafopgemaakt"/>
         <w:shd w:val="clear" w:color="auto" w:fill="2B2B2B"/>
         <w:rPr>
           <w:color w:val="A9B7C6"/>
           <w:lang w:val="en-US"/>
         </w:rPr>
       </w:pPr>
+      <w:proofErr w:type="spellStart"/>
       <w:r>
         <w:rPr>
           <w:b/>
@@ -921,7 +1069,15 @@
           <w:color w:val="A9B7C6"/>
           <w:lang w:val="en-US"/>
         </w:rPr>
-        <w:t>.load.image(</w:t>
+        <w:t>.load.image</w:t>
+      </w:r>
+      <w:proofErr w:type="spellEnd"/>
+      <w:r>
+        <w:rPr>
+          <w:color w:val="A9B7C6"/>
+          <w:lang w:val="en-US"/>
+        </w:rPr>
+        <w:t>(</w:t>
       </w:r>
       <w:r>
         <w:rPr>
@@ -1125,6 +1281,7 @@
         <w:rPr>
           <w:lang w:val="en-US"/>
         </w:rPr>
+        <w:lastRenderedPageBreak/>
         <w:t>To create a dotted line in the scene, we refer to the image name as it is registered in Phaser.</w:t>
       </w:r>
       <w:r>
@@ -1137,13 +1294,14 @@
     </w:p>
     <w:p>
       <w:pPr>
-        <w:pStyle w:val="HTMLPreformatted"/>
+        <w:pStyle w:val="HTML-voorafopgemaakt"/>
         <w:shd w:val="clear" w:color="auto" w:fill="2B2B2B"/>
         <w:rPr>
           <w:color w:val="A9B7C6"/>
           <w:lang w:val="en-US"/>
         </w:rPr>
       </w:pPr>
+      <w:proofErr w:type="spellStart"/>
       <w:r>
         <w:rPr>
           <w:b/>
@@ -1158,7 +1316,31 @@
           <w:color w:val="A9B7C6"/>
           <w:lang w:val="en-US"/>
         </w:rPr>
-        <w:t xml:space="preserve">.add.image(resolution.width * </w:t>
+        <w:t>.add.image</w:t>
+      </w:r>
+      <w:proofErr w:type="spellEnd"/>
+      <w:r>
+        <w:rPr>
+          <w:color w:val="A9B7C6"/>
+          <w:lang w:val="en-US"/>
+        </w:rPr>
+        <w:t>(</w:t>
+      </w:r>
+      <w:proofErr w:type="spellStart"/>
+      <w:r>
+        <w:rPr>
+          <w:color w:val="A9B7C6"/>
+          <w:lang w:val="en-US"/>
+        </w:rPr>
+        <w:t>resolution.width</w:t>
+      </w:r>
+      <w:proofErr w:type="spellEnd"/>
+      <w:r>
+        <w:rPr>
+          <w:color w:val="A9B7C6"/>
+          <w:lang w:val="en-US"/>
+        </w:rPr>
+        <w:t xml:space="preserve"> * </w:t>
       </w:r>
       <w:r>
         <w:rPr>
@@ -1174,12 +1356,21 @@
         </w:rPr>
         <w:t xml:space="preserve">, </w:t>
       </w:r>
-      <w:r>
-        <w:rPr>
-          <w:color w:val="A9B7C6"/>
-          <w:lang w:val="en-US"/>
-        </w:rPr>
-        <w:t xml:space="preserve">resolution.height * </w:t>
+      <w:proofErr w:type="spellStart"/>
+      <w:r>
+        <w:rPr>
+          <w:color w:val="A9B7C6"/>
+          <w:lang w:val="en-US"/>
+        </w:rPr>
+        <w:t>resolution.height</w:t>
+      </w:r>
+      <w:proofErr w:type="spellEnd"/>
+      <w:r>
+        <w:rPr>
+          <w:color w:val="A9B7C6"/>
+          <w:lang w:val="en-US"/>
+        </w:rPr>
+        <w:t xml:space="preserve"> * </w:t>
       </w:r>
       <w:r>
         <w:rPr>
@@ -1239,7 +1430,7 @@
     </w:p>
     <w:p>
       <w:pPr>
-        <w:pStyle w:val="ListParagraph"/>
+        <w:pStyle w:val="Lijstalinea"/>
         <w:numPr>
           <w:ilvl w:val="0"/>
           <w:numId w:val="1"/>
@@ -1252,7 +1443,14 @@
         <w:rPr>
           <w:lang w:val="en-US"/>
         </w:rPr>
-        <w:t>“this.add</w:t>
+        <w:t>“</w:t>
+      </w:r>
+      <w:proofErr w:type="spellStart"/>
+      <w:r>
+        <w:rPr>
+          <w:lang w:val="en-US"/>
+        </w:rPr>
+        <w:t>this.add</w:t>
       </w:r>
       <w:r>
         <w:rPr>
@@ -1260,6 +1458,7 @@
         </w:rPr>
         <w:t>.image</w:t>
       </w:r>
+      <w:proofErr w:type="spellEnd"/>
       <w:r>
         <w:rPr>
           <w:lang w:val="en-US"/>
@@ -1275,7 +1474,7 @@
     </w:p>
     <w:p>
       <w:pPr>
-        <w:pStyle w:val="ListParagraph"/>
+        <w:pStyle w:val="Lijstalinea"/>
         <w:numPr>
           <w:ilvl w:val="0"/>
           <w:numId w:val="1"/>
@@ -1294,7 +1493,14 @@
         <w:rPr>
           <w:lang w:val="en-US"/>
         </w:rPr>
-        <w:t>“this.add</w:t>
+        <w:t>“</w:t>
+      </w:r>
+      <w:proofErr w:type="spellStart"/>
+      <w:r>
+        <w:rPr>
+          <w:lang w:val="en-US"/>
+        </w:rPr>
+        <w:t>this.add</w:t>
       </w:r>
       <w:r>
         <w:rPr>
@@ -1302,6 +1508,7 @@
         </w:rPr>
         <w:t>.image</w:t>
       </w:r>
+      <w:proofErr w:type="spellEnd"/>
       <w:r>
         <w:rPr>
           <w:lang w:val="en-US"/>
@@ -1317,7 +1524,7 @@
     </w:p>
     <w:p>
       <w:pPr>
-        <w:pStyle w:val="ListParagraph"/>
+        <w:pStyle w:val="Lijstalinea"/>
         <w:numPr>
           <w:ilvl w:val="1"/>
           <w:numId w:val="1"/>
@@ -1335,7 +1542,7 @@
     </w:p>
     <w:p>
       <w:pPr>
-        <w:pStyle w:val="ListParagraph"/>
+        <w:pStyle w:val="Lijstalinea"/>
         <w:numPr>
           <w:ilvl w:val="1"/>
           <w:numId w:val="1"/>
@@ -1353,7 +1560,7 @@
     </w:p>
     <w:p>
       <w:pPr>
-        <w:pStyle w:val="ListParagraph"/>
+        <w:pStyle w:val="Lijstalinea"/>
         <w:numPr>
           <w:ilvl w:val="1"/>
           <w:numId w:val="1"/>
@@ -1371,7 +1578,7 @@
     </w:p>
     <w:p>
       <w:pPr>
-        <w:pStyle w:val="ListParagraph"/>
+        <w:pStyle w:val="Lijstalinea"/>
         <w:numPr>
           <w:ilvl w:val="0"/>
           <w:numId w:val="1"/>
@@ -1389,7 +1596,7 @@
     </w:p>
     <w:p>
       <w:pPr>
-        <w:pStyle w:val="ListParagraph"/>
+        <w:pStyle w:val="Lijstalinea"/>
         <w:numPr>
           <w:ilvl w:val="0"/>
           <w:numId w:val="1"/>
@@ -1407,7 +1614,7 @@
     </w:p>
     <w:p>
       <w:pPr>
-        <w:pStyle w:val="ListParagraph"/>
+        <w:pStyle w:val="Lijstalinea"/>
         <w:numPr>
           <w:ilvl w:val="0"/>
           <w:numId w:val="1"/>
@@ -1525,15 +1732,16 @@
     </w:p>
     <w:p>
       <w:pPr>
-        <w:pStyle w:val="Heading2"/>
-        <w:rPr>
-          <w:lang w:val="en-US"/>
-        </w:rPr>
-      </w:pPr>
-      <w:r>
-        <w:rPr>
-          <w:lang w:val="en-US"/>
-        </w:rPr>
+        <w:pStyle w:val="Kop2"/>
+        <w:rPr>
+          <w:lang w:val="en-US"/>
+        </w:rPr>
+      </w:pPr>
+      <w:r>
+        <w:rPr>
+          <w:lang w:val="en-US"/>
+        </w:rPr>
+        <w:lastRenderedPageBreak/>
         <w:t xml:space="preserve">Step </w:t>
       </w:r>
       <w:r>
@@ -1638,13 +1846,14 @@
     </w:p>
     <w:p>
       <w:pPr>
-        <w:pStyle w:val="HTMLPreformatted"/>
+        <w:pStyle w:val="HTML-voorafopgemaakt"/>
         <w:shd w:val="clear" w:color="auto" w:fill="2B2B2B"/>
         <w:rPr>
           <w:color w:val="A9B7C6"/>
           <w:lang w:val="en-US"/>
         </w:rPr>
       </w:pPr>
+      <w:proofErr w:type="spellStart"/>
       <w:r>
         <w:rPr>
           <w:b/>
@@ -1682,6 +1891,7 @@
         </w:rPr>
         <w:t>image</w:t>
       </w:r>
+      <w:proofErr w:type="spellEnd"/>
       <w:r>
         <w:rPr>
           <w:color w:val="A9B7C6"/>
@@ -1793,7 +2003,7 @@
     </w:p>
     <w:p>
       <w:pPr>
-        <w:pStyle w:val="HTMLPreformatted"/>
+        <w:pStyle w:val="HTML-voorafopgemaakt"/>
         <w:shd w:val="clear" w:color="auto" w:fill="2B2B2B"/>
         <w:rPr>
           <w:color w:val="A9B7C6"/>
@@ -1896,7 +2106,7 @@
     </w:p>
     <w:p>
       <w:pPr>
-        <w:pStyle w:val="HTMLPreformatted"/>
+        <w:pStyle w:val="HTML-voorafopgemaakt"/>
         <w:shd w:val="clear" w:color="auto" w:fill="2B2B2B"/>
         <w:rPr>
           <w:color w:val="A9B7C6"/>
@@ -2031,6 +2241,7 @@
         <w:rPr>
           <w:lang w:val="en-US"/>
         </w:rPr>
+        <w:lastRenderedPageBreak/>
         <w:t>Before we initialize the paddles, it’s good to think about their position in the field. When initializing we will have to provide the X- and Y-position. We want the paddles to be placed something like this</w:t>
       </w:r>
       <w:r>
@@ -2125,7 +2336,7 @@
     </w:p>
     <w:p>
       <w:pPr>
-        <w:pStyle w:val="HTMLPreformatted"/>
+        <w:pStyle w:val="HTML-voorafopgemaakt"/>
         <w:shd w:val="clear" w:color="auto" w:fill="2B2B2B"/>
         <w:rPr>
           <w:color w:val="A9B7C6"/>
@@ -2155,12 +2366,21 @@
         </w:rPr>
         <w:t xml:space="preserve">const </w:t>
       </w:r>
-      <w:r>
-        <w:rPr>
-          <w:color w:val="A9B7C6"/>
-          <w:lang w:val="en-US"/>
-        </w:rPr>
-        <w:t xml:space="preserve">paddleDistFromSides = </w:t>
+      <w:proofErr w:type="spellStart"/>
+      <w:r>
+        <w:rPr>
+          <w:color w:val="A9B7C6"/>
+          <w:lang w:val="en-US"/>
+        </w:rPr>
+        <w:t>paddleDistFromSides</w:t>
+      </w:r>
+      <w:proofErr w:type="spellEnd"/>
+      <w:r>
+        <w:rPr>
+          <w:color w:val="A9B7C6"/>
+          <w:lang w:val="en-US"/>
+        </w:rPr>
+        <w:t xml:space="preserve"> = </w:t>
       </w:r>
       <w:r>
         <w:rPr>
@@ -2211,7 +2431,7 @@
     </w:p>
     <w:p>
       <w:pPr>
-        <w:pStyle w:val="HTMLPreformatted"/>
+        <w:pStyle w:val="HTML-voorafopgemaakt"/>
         <w:shd w:val="clear" w:color="auto" w:fill="2B2B2B"/>
         <w:rPr>
           <w:color w:val="A9B7C6"/>
@@ -2225,6 +2445,7 @@
         </w:rPr>
         <w:t xml:space="preserve">paddles = </w:t>
       </w:r>
+      <w:proofErr w:type="spellStart"/>
       <w:r>
         <w:rPr>
           <w:b/>
@@ -2239,7 +2460,15 @@
           <w:color w:val="A9B7C6"/>
           <w:lang w:val="en-US"/>
         </w:rPr>
-        <w:t>.physics.add.group()</w:t>
+        <w:t>.physics.add.group</w:t>
+      </w:r>
+      <w:proofErr w:type="spellEnd"/>
+      <w:r>
+        <w:rPr>
+          <w:color w:val="A9B7C6"/>
+          <w:lang w:val="en-US"/>
+        </w:rPr>
+        <w:t>()</w:t>
       </w:r>
       <w:r>
         <w:rPr>
@@ -2260,8 +2489,33 @@
           <w:color w:val="A9B7C6"/>
           <w:lang w:val="en-US"/>
         </w:rPr>
-        <w:t>player1Paddle = paddles.create(paddleDistFromSides</w:t>
-      </w:r>
+        <w:t xml:space="preserve">player1Paddle = </w:t>
+      </w:r>
+      <w:proofErr w:type="spellStart"/>
+      <w:r>
+        <w:rPr>
+          <w:color w:val="A9B7C6"/>
+          <w:lang w:val="en-US"/>
+        </w:rPr>
+        <w:t>paddles.create</w:t>
+      </w:r>
+      <w:proofErr w:type="spellEnd"/>
+      <w:r>
+        <w:rPr>
+          <w:color w:val="A9B7C6"/>
+          <w:lang w:val="en-US"/>
+        </w:rPr>
+        <w:t>(</w:t>
+      </w:r>
+      <w:proofErr w:type="spellStart"/>
+      <w:r>
+        <w:rPr>
+          <w:color w:val="A9B7C6"/>
+          <w:lang w:val="en-US"/>
+        </w:rPr>
+        <w:t>paddleDistFromSides</w:t>
+      </w:r>
+      <w:proofErr w:type="spellEnd"/>
       <w:r>
         <w:rPr>
           <w:color w:val="CC7832"/>
@@ -2269,12 +2523,21 @@
         </w:rPr>
         <w:t xml:space="preserve">, </w:t>
       </w:r>
-      <w:r>
-        <w:rPr>
-          <w:color w:val="A9B7C6"/>
-          <w:lang w:val="en-US"/>
-        </w:rPr>
-        <w:t xml:space="preserve">resolution.height * </w:t>
+      <w:proofErr w:type="spellStart"/>
+      <w:r>
+        <w:rPr>
+          <w:color w:val="A9B7C6"/>
+          <w:lang w:val="en-US"/>
+        </w:rPr>
+        <w:t>resolution.height</w:t>
+      </w:r>
+      <w:proofErr w:type="spellEnd"/>
+      <w:r>
+        <w:rPr>
+          <w:color w:val="A9B7C6"/>
+          <w:lang w:val="en-US"/>
+        </w:rPr>
+        <w:t xml:space="preserve"> * </w:t>
       </w:r>
       <w:r>
         <w:rPr>
@@ -2323,8 +2586,49 @@
           <w:color w:val="A9B7C6"/>
           <w:lang w:val="en-US"/>
         </w:rPr>
-        <w:t>player2Paddle = paddles.create(resolution.width - paddleDistFromSides</w:t>
-      </w:r>
+        <w:t xml:space="preserve">player2Paddle = </w:t>
+      </w:r>
+      <w:proofErr w:type="spellStart"/>
+      <w:r>
+        <w:rPr>
+          <w:color w:val="A9B7C6"/>
+          <w:lang w:val="en-US"/>
+        </w:rPr>
+        <w:t>paddles.create</w:t>
+      </w:r>
+      <w:proofErr w:type="spellEnd"/>
+      <w:r>
+        <w:rPr>
+          <w:color w:val="A9B7C6"/>
+          <w:lang w:val="en-US"/>
+        </w:rPr>
+        <w:t>(</w:t>
+      </w:r>
+      <w:proofErr w:type="spellStart"/>
+      <w:r>
+        <w:rPr>
+          <w:color w:val="A9B7C6"/>
+          <w:lang w:val="en-US"/>
+        </w:rPr>
+        <w:t>resolution.width</w:t>
+      </w:r>
+      <w:proofErr w:type="spellEnd"/>
+      <w:r>
+        <w:rPr>
+          <w:color w:val="A9B7C6"/>
+          <w:lang w:val="en-US"/>
+        </w:rPr>
+        <w:t xml:space="preserve"> - </w:t>
+      </w:r>
+      <w:proofErr w:type="spellStart"/>
+      <w:r>
+        <w:rPr>
+          <w:color w:val="A9B7C6"/>
+          <w:lang w:val="en-US"/>
+        </w:rPr>
+        <w:t>paddleDistFromSides</w:t>
+      </w:r>
+      <w:proofErr w:type="spellEnd"/>
       <w:r>
         <w:rPr>
           <w:color w:val="CC7832"/>
@@ -2332,12 +2636,21 @@
         </w:rPr>
         <w:t xml:space="preserve">, </w:t>
       </w:r>
-      <w:r>
-        <w:rPr>
-          <w:color w:val="A9B7C6"/>
-          <w:lang w:val="en-US"/>
-        </w:rPr>
-        <w:t xml:space="preserve">resolution.height * </w:t>
+      <w:proofErr w:type="spellStart"/>
+      <w:r>
+        <w:rPr>
+          <w:color w:val="A9B7C6"/>
+          <w:lang w:val="en-US"/>
+        </w:rPr>
+        <w:t>resolution.height</w:t>
+      </w:r>
+      <w:proofErr w:type="spellEnd"/>
+      <w:r>
+        <w:rPr>
+          <w:color w:val="A9B7C6"/>
+          <w:lang w:val="en-US"/>
+        </w:rPr>
+        <w:t xml:space="preserve"> * </w:t>
       </w:r>
       <w:r>
         <w:rPr>
@@ -2397,7 +2710,7 @@
     </w:p>
     <w:p>
       <w:pPr>
-        <w:pStyle w:val="ListParagraph"/>
+        <w:pStyle w:val="Lijstalinea"/>
         <w:numPr>
           <w:ilvl w:val="0"/>
           <w:numId w:val="1"/>
@@ -2415,7 +2728,7 @@
     </w:p>
     <w:p>
       <w:pPr>
-        <w:pStyle w:val="ListParagraph"/>
+        <w:pStyle w:val="Lijstalinea"/>
         <w:numPr>
           <w:ilvl w:val="0"/>
           <w:numId w:val="1"/>
@@ -2428,12 +2741,27 @@
         <w:rPr>
           <w:lang w:val="en-US"/>
         </w:rPr>
-        <w:t>“paddles.create” initializes “player1Paddle” and “player2Paddle” as member of the “paddles” group.</w:t>
-      </w:r>
-    </w:p>
-    <w:p>
-      <w:pPr>
-        <w:pStyle w:val="ListParagraph"/>
+        <w:lastRenderedPageBreak/>
+        <w:t>“</w:t>
+      </w:r>
+      <w:proofErr w:type="spellStart"/>
+      <w:r>
+        <w:rPr>
+          <w:lang w:val="en-US"/>
+        </w:rPr>
+        <w:t>paddles.create</w:t>
+      </w:r>
+      <w:proofErr w:type="spellEnd"/>
+      <w:r>
+        <w:rPr>
+          <w:lang w:val="en-US"/>
+        </w:rPr>
+        <w:t>” initializes “player1Paddle” and “player2Paddle” as member of the “paddles” group.</w:t>
+      </w:r>
+    </w:p>
+    <w:p>
+      <w:pPr>
+        <w:pStyle w:val="Lijstalinea"/>
         <w:numPr>
           <w:ilvl w:val="0"/>
           <w:numId w:val="1"/>
@@ -2451,7 +2779,7 @@
     </w:p>
     <w:p>
       <w:pPr>
-        <w:pStyle w:val="ListParagraph"/>
+        <w:pStyle w:val="Lijstalinea"/>
         <w:numPr>
           <w:ilvl w:val="0"/>
           <w:numId w:val="1"/>
@@ -2464,12 +2792,26 @@
         <w:rPr>
           <w:lang w:val="en-US"/>
         </w:rPr>
-        <w:t>Paddle 1 will be on the left side. The distance between the paddle and the left side of the screen will then only be the distance that we declared before, “paddleDistanceFromSides” which is 100 (pixels).</w:t>
-      </w:r>
-    </w:p>
-    <w:p>
-      <w:pPr>
-        <w:pStyle w:val="ListParagraph"/>
+        <w:t>Paddle 1 will be on the left side. The distance between the paddle and the left side of the screen will then only be the distance that we declared before, “</w:t>
+      </w:r>
+      <w:proofErr w:type="spellStart"/>
+      <w:r>
+        <w:rPr>
+          <w:lang w:val="en-US"/>
+        </w:rPr>
+        <w:t>paddleDistanceFromSides</w:t>
+      </w:r>
+      <w:proofErr w:type="spellEnd"/>
+      <w:r>
+        <w:rPr>
+          <w:lang w:val="en-US"/>
+        </w:rPr>
+        <w:t>” which is 100 (pixels).</w:t>
+      </w:r>
+    </w:p>
+    <w:p>
+      <w:pPr>
+        <w:pStyle w:val="Lijstalinea"/>
         <w:numPr>
           <w:ilvl w:val="0"/>
           <w:numId w:val="1"/>
@@ -2488,12 +2830,40 @@
         <w:rPr>
           <w:lang w:val="en-US"/>
         </w:rPr>
-        <w:t>will be 100 left of the right side, so the X-position will be the full screen width (1024) minus 100. The full screen width is stored in the resolution object, so the X-position will then be: resolution.width – paddleDistFromSides.</w:t>
-      </w:r>
-    </w:p>
-    <w:p>
-      <w:pPr>
-        <w:pStyle w:val="ListParagraph"/>
+        <w:t xml:space="preserve">will be 100 left of the right side, so the X-position will be the full screen width (1024) minus 100. The full screen width is stored in the resolution object, so the X-position will then be: </w:t>
+      </w:r>
+      <w:proofErr w:type="spellStart"/>
+      <w:r>
+        <w:rPr>
+          <w:lang w:val="en-US"/>
+        </w:rPr>
+        <w:t>resolution.width</w:t>
+      </w:r>
+      <w:proofErr w:type="spellEnd"/>
+      <w:r>
+        <w:rPr>
+          <w:lang w:val="en-US"/>
+        </w:rPr>
+        <w:t xml:space="preserve"> – </w:t>
+      </w:r>
+      <w:proofErr w:type="spellStart"/>
+      <w:r>
+        <w:rPr>
+          <w:lang w:val="en-US"/>
+        </w:rPr>
+        <w:t>paddleDistFromSides</w:t>
+      </w:r>
+      <w:proofErr w:type="spellEnd"/>
+      <w:r>
+        <w:rPr>
+          <w:lang w:val="en-US"/>
+        </w:rPr>
+        <w:t>.</w:t>
+      </w:r>
+    </w:p>
+    <w:p>
+      <w:pPr>
+        <w:pStyle w:val="Lijstalinea"/>
         <w:numPr>
           <w:ilvl w:val="0"/>
           <w:numId w:val="1"/>
@@ -2582,7 +2952,7 @@
     </w:p>
     <w:p>
       <w:pPr>
-        <w:pStyle w:val="Heading2"/>
+        <w:pStyle w:val="Kop2"/>
         <w:rPr>
           <w:lang w:val="en-US"/>
         </w:rPr>
@@ -2622,7 +2992,7 @@
     </w:p>
     <w:p>
       <w:pPr>
-        <w:pStyle w:val="HTMLPreformatted"/>
+        <w:pStyle w:val="HTML-voorafopgemaakt"/>
         <w:shd w:val="clear" w:color="auto" w:fill="2B2B2B"/>
         <w:rPr>
           <w:color w:val="A9B7C6"/>
@@ -2638,12 +3008,21 @@
         </w:rPr>
         <w:t xml:space="preserve">const </w:t>
       </w:r>
-      <w:r>
-        <w:rPr>
-          <w:color w:val="A9B7C6"/>
-          <w:lang w:val="en-US"/>
-        </w:rPr>
-        <w:t xml:space="preserve">paddleSpeed = </w:t>
+      <w:proofErr w:type="spellStart"/>
+      <w:r>
+        <w:rPr>
+          <w:color w:val="A9B7C6"/>
+          <w:lang w:val="en-US"/>
+        </w:rPr>
+        <w:t>paddleSpeed</w:t>
+      </w:r>
+      <w:proofErr w:type="spellEnd"/>
+      <w:r>
+        <w:rPr>
+          <w:color w:val="A9B7C6"/>
+          <w:lang w:val="en-US"/>
+        </w:rPr>
+        <w:t xml:space="preserve"> = </w:t>
       </w:r>
       <w:r>
         <w:rPr>
@@ -2670,6 +3049,7 @@
         <w:rPr>
           <w:lang w:val="en-US"/>
         </w:rPr>
+        <w:lastRenderedPageBreak/>
         <w:t>This speed will be assigned to the paddles whenever the user presses the correct button.</w:t>
       </w:r>
     </w:p>
@@ -2688,7 +3068,7 @@
     </w:p>
     <w:p>
       <w:pPr>
-        <w:pStyle w:val="HTMLPreformatted"/>
+        <w:pStyle w:val="HTML-voorafopgemaakt"/>
         <w:shd w:val="clear" w:color="auto" w:fill="2B2B2B"/>
         <w:rPr>
           <w:color w:val="A9B7C6"/>
@@ -2704,6 +3084,7 @@
         </w:rPr>
         <w:t xml:space="preserve">let </w:t>
       </w:r>
+      <w:proofErr w:type="spellStart"/>
       <w:r>
         <w:rPr>
           <w:color w:val="A9B7C6"/>
@@ -2711,6 +3092,7 @@
         </w:rPr>
         <w:t>upButton</w:t>
       </w:r>
+      <w:proofErr w:type="spellEnd"/>
       <w:r>
         <w:rPr>
           <w:color w:val="CC7832"/>
@@ -2718,6 +3100,7 @@
         </w:rPr>
         <w:t xml:space="preserve">, </w:t>
       </w:r>
+      <w:proofErr w:type="spellStart"/>
       <w:r>
         <w:rPr>
           <w:color w:val="A9B7C6"/>
@@ -2725,6 +3108,7 @@
         </w:rPr>
         <w:t>downButton</w:t>
       </w:r>
+      <w:proofErr w:type="spellEnd"/>
       <w:r>
         <w:rPr>
           <w:color w:val="CC7832"/>
@@ -2732,6 +3116,7 @@
         </w:rPr>
         <w:t xml:space="preserve">, </w:t>
       </w:r>
+      <w:proofErr w:type="spellStart"/>
       <w:r>
         <w:rPr>
           <w:color w:val="A9B7C6"/>
@@ -2739,6 +3124,7 @@
         </w:rPr>
         <w:t>wButton</w:t>
       </w:r>
+      <w:proofErr w:type="spellEnd"/>
       <w:r>
         <w:rPr>
           <w:color w:val="CC7832"/>
@@ -2746,6 +3132,7 @@
         </w:rPr>
         <w:t xml:space="preserve">, </w:t>
       </w:r>
+      <w:proofErr w:type="spellStart"/>
       <w:r>
         <w:rPr>
           <w:color w:val="A9B7C6"/>
@@ -2753,6 +3140,7 @@
         </w:rPr>
         <w:t>sButton</w:t>
       </w:r>
+      <w:proofErr w:type="spellEnd"/>
       <w:r>
         <w:rPr>
           <w:color w:val="CC7832"/>
@@ -2783,20 +3171,30 @@
     </w:p>
     <w:p>
       <w:pPr>
-        <w:pStyle w:val="HTMLPreformatted"/>
+        <w:pStyle w:val="HTML-voorafopgemaakt"/>
         <w:shd w:val="clear" w:color="auto" w:fill="2B2B2B"/>
         <w:rPr>
           <w:color w:val="A9B7C6"/>
           <w:lang w:val="en-US"/>
         </w:rPr>
       </w:pPr>
-      <w:r>
-        <w:rPr>
-          <w:color w:val="A9B7C6"/>
-          <w:lang w:val="en-US"/>
-        </w:rPr>
-        <w:t xml:space="preserve">upButton = </w:t>
-      </w:r>
+      <w:proofErr w:type="spellStart"/>
+      <w:r>
+        <w:rPr>
+          <w:color w:val="A9B7C6"/>
+          <w:lang w:val="en-US"/>
+        </w:rPr>
+        <w:t>upButton</w:t>
+      </w:r>
+      <w:proofErr w:type="spellEnd"/>
+      <w:r>
+        <w:rPr>
+          <w:color w:val="A9B7C6"/>
+          <w:lang w:val="en-US"/>
+        </w:rPr>
+        <w:t xml:space="preserve"> = </w:t>
+      </w:r>
+      <w:proofErr w:type="spellStart"/>
       <w:r>
         <w:rPr>
           <w:b/>
@@ -2811,7 +3209,15 @@
           <w:color w:val="A9B7C6"/>
           <w:lang w:val="en-US"/>
         </w:rPr>
-        <w:t>.input.keyboard.addKey(</w:t>
+        <w:t>.input.keyboard.addKey</w:t>
+      </w:r>
+      <w:proofErr w:type="spellEnd"/>
+      <w:r>
+        <w:rPr>
+          <w:color w:val="A9B7C6"/>
+          <w:lang w:val="en-US"/>
+        </w:rPr>
+        <w:t>(</w:t>
       </w:r>
       <w:r>
         <w:rPr>
@@ -2841,13 +3247,23 @@
         </w:rPr>
         <w:br/>
       </w:r>
-      <w:r>
-        <w:rPr>
-          <w:color w:val="A9B7C6"/>
-          <w:lang w:val="en-US"/>
-        </w:rPr>
-        <w:t xml:space="preserve">downButton = </w:t>
-      </w:r>
+      <w:proofErr w:type="spellStart"/>
+      <w:r>
+        <w:rPr>
+          <w:color w:val="A9B7C6"/>
+          <w:lang w:val="en-US"/>
+        </w:rPr>
+        <w:t>downButton</w:t>
+      </w:r>
+      <w:proofErr w:type="spellEnd"/>
+      <w:r>
+        <w:rPr>
+          <w:color w:val="A9B7C6"/>
+          <w:lang w:val="en-US"/>
+        </w:rPr>
+        <w:t xml:space="preserve"> = </w:t>
+      </w:r>
+      <w:proofErr w:type="spellStart"/>
       <w:r>
         <w:rPr>
           <w:b/>
@@ -2862,7 +3278,15 @@
           <w:color w:val="A9B7C6"/>
           <w:lang w:val="en-US"/>
         </w:rPr>
-        <w:t>.input.keyboard.addKey(</w:t>
+        <w:t>.input.keyboard.addKey</w:t>
+      </w:r>
+      <w:proofErr w:type="spellEnd"/>
+      <w:r>
+        <w:rPr>
+          <w:color w:val="A9B7C6"/>
+          <w:lang w:val="en-US"/>
+        </w:rPr>
+        <w:t>(</w:t>
       </w:r>
       <w:r>
         <w:rPr>
@@ -2892,13 +3316,23 @@
         </w:rPr>
         <w:br/>
       </w:r>
-      <w:r>
-        <w:rPr>
-          <w:color w:val="A9B7C6"/>
-          <w:lang w:val="en-US"/>
-        </w:rPr>
-        <w:t xml:space="preserve">wButton = </w:t>
-      </w:r>
+      <w:proofErr w:type="spellStart"/>
+      <w:r>
+        <w:rPr>
+          <w:color w:val="A9B7C6"/>
+          <w:lang w:val="en-US"/>
+        </w:rPr>
+        <w:t>wButton</w:t>
+      </w:r>
+      <w:proofErr w:type="spellEnd"/>
+      <w:r>
+        <w:rPr>
+          <w:color w:val="A9B7C6"/>
+          <w:lang w:val="en-US"/>
+        </w:rPr>
+        <w:t xml:space="preserve"> = </w:t>
+      </w:r>
+      <w:proofErr w:type="spellStart"/>
       <w:r>
         <w:rPr>
           <w:b/>
@@ -2913,7 +3347,15 @@
           <w:color w:val="A9B7C6"/>
           <w:lang w:val="en-US"/>
         </w:rPr>
-        <w:t>.input.keyboard.addKey(</w:t>
+        <w:t>.input.keyboard.addKey</w:t>
+      </w:r>
+      <w:proofErr w:type="spellEnd"/>
+      <w:r>
+        <w:rPr>
+          <w:color w:val="A9B7C6"/>
+          <w:lang w:val="en-US"/>
+        </w:rPr>
+        <w:t>(</w:t>
       </w:r>
       <w:r>
         <w:rPr>
@@ -2943,13 +3385,23 @@
         </w:rPr>
         <w:br/>
       </w:r>
-      <w:r>
-        <w:rPr>
-          <w:color w:val="A9B7C6"/>
-          <w:lang w:val="en-US"/>
-        </w:rPr>
-        <w:t xml:space="preserve">sButton = </w:t>
-      </w:r>
+      <w:proofErr w:type="spellStart"/>
+      <w:r>
+        <w:rPr>
+          <w:color w:val="A9B7C6"/>
+          <w:lang w:val="en-US"/>
+        </w:rPr>
+        <w:t>sButton</w:t>
+      </w:r>
+      <w:proofErr w:type="spellEnd"/>
+      <w:r>
+        <w:rPr>
+          <w:color w:val="A9B7C6"/>
+          <w:lang w:val="en-US"/>
+        </w:rPr>
+        <w:t xml:space="preserve"> = </w:t>
+      </w:r>
+      <w:proofErr w:type="spellStart"/>
       <w:r>
         <w:rPr>
           <w:b/>
@@ -2964,7 +3416,15 @@
           <w:color w:val="A9B7C6"/>
           <w:lang w:val="en-US"/>
         </w:rPr>
-        <w:t>.input.keyboard.addKey(</w:t>
+        <w:t>.input.keyboard.addKey</w:t>
+      </w:r>
+      <w:proofErr w:type="spellEnd"/>
+      <w:r>
+        <w:rPr>
+          <w:color w:val="A9B7C6"/>
+          <w:lang w:val="en-US"/>
+        </w:rPr>
+        <w:t>(</w:t>
       </w:r>
       <w:r>
         <w:rPr>
@@ -2998,7 +3458,35 @@
         <w:rPr>
           <w:lang w:val="en-US"/>
         </w:rPr>
-        <w:t>This code will assign the up-arrow button to the “upButton” variable, the down-arrow button to the “downButton” variable, etc.</w:t>
+        <w:t>This code will assign the up-arrow button to the “</w:t>
+      </w:r>
+      <w:proofErr w:type="spellStart"/>
+      <w:r>
+        <w:rPr>
+          <w:lang w:val="en-US"/>
+        </w:rPr>
+        <w:t>upButton</w:t>
+      </w:r>
+      <w:proofErr w:type="spellEnd"/>
+      <w:r>
+        <w:rPr>
+          <w:lang w:val="en-US"/>
+        </w:rPr>
+        <w:t>” variable, the down-arrow button to the “</w:t>
+      </w:r>
+      <w:proofErr w:type="spellStart"/>
+      <w:r>
+        <w:rPr>
+          <w:lang w:val="en-US"/>
+        </w:rPr>
+        <w:t>downButton</w:t>
+      </w:r>
+      <w:proofErr w:type="spellEnd"/>
+      <w:r>
+        <w:rPr>
+          <w:lang w:val="en-US"/>
+        </w:rPr>
+        <w:t>” variable, etc.</w:t>
       </w:r>
     </w:p>
     <w:p>
@@ -3016,7 +3504,7 @@
     </w:p>
     <w:p>
       <w:pPr>
-        <w:pStyle w:val="HTMLPreformatted"/>
+        <w:pStyle w:val="HTML-voorafopgemaakt"/>
         <w:shd w:val="clear" w:color="auto" w:fill="2B2B2B"/>
         <w:rPr>
           <w:color w:val="A9B7C6"/>
@@ -3032,12 +3520,21 @@
         </w:rPr>
         <w:t xml:space="preserve">function </w:t>
       </w:r>
-      <w:r>
-        <w:rPr>
-          <w:color w:val="A9B7C6"/>
-          <w:lang w:val="en-US"/>
-        </w:rPr>
-        <w:t>updatePlayerControls () {</w:t>
+      <w:proofErr w:type="spellStart"/>
+      <w:r>
+        <w:rPr>
+          <w:color w:val="A9B7C6"/>
+          <w:lang w:val="en-US"/>
+        </w:rPr>
+        <w:t>updatePlayerControls</w:t>
+      </w:r>
+      <w:proofErr w:type="spellEnd"/>
+      <w:r>
+        <w:rPr>
+          <w:color w:val="A9B7C6"/>
+          <w:lang w:val="en-US"/>
+        </w:rPr>
+        <w:t xml:space="preserve"> () {</w:t>
       </w:r>
       <w:r>
         <w:rPr>
@@ -3076,7 +3573,23 @@
           <w:color w:val="A9B7C6"/>
           <w:lang w:val="en-US"/>
         </w:rPr>
-        <w:t>(wButton.isDown)</w:t>
+        <w:t>(</w:t>
+      </w:r>
+      <w:proofErr w:type="spellStart"/>
+      <w:r>
+        <w:rPr>
+          <w:color w:val="A9B7C6"/>
+          <w:lang w:val="en-US"/>
+        </w:rPr>
+        <w:t>wButton.isDown</w:t>
+      </w:r>
+      <w:proofErr w:type="spellEnd"/>
+      <w:r>
+        <w:rPr>
+          <w:color w:val="A9B7C6"/>
+          <w:lang w:val="en-US"/>
+        </w:rPr>
+        <w:t>)</w:t>
       </w:r>
       <w:r>
         <w:rPr>
@@ -3114,7 +3627,23 @@
           <w:color w:val="A9B7C6"/>
           <w:lang w:val="en-US"/>
         </w:rPr>
-        <w:t>player1Paddle.setVelocityY(-paddleSpeed)</w:t>
+        <w:t>player1Paddle.setVelocityY(-</w:t>
+      </w:r>
+      <w:proofErr w:type="spellStart"/>
+      <w:r>
+        <w:rPr>
+          <w:color w:val="A9B7C6"/>
+          <w:lang w:val="en-US"/>
+        </w:rPr>
+        <w:t>paddleSpeed</w:t>
+      </w:r>
+      <w:proofErr w:type="spellEnd"/>
+      <w:r>
+        <w:rPr>
+          <w:color w:val="A9B7C6"/>
+          <w:lang w:val="en-US"/>
+        </w:rPr>
+        <w:t>)</w:t>
       </w:r>
       <w:r>
         <w:rPr>
@@ -3160,7 +3689,23 @@
           <w:color w:val="A9B7C6"/>
           <w:lang w:val="en-US"/>
         </w:rPr>
-        <w:t>(sButton.isDown) {</w:t>
+        <w:t>(</w:t>
+      </w:r>
+      <w:proofErr w:type="spellStart"/>
+      <w:r>
+        <w:rPr>
+          <w:color w:val="A9B7C6"/>
+          <w:lang w:val="en-US"/>
+        </w:rPr>
+        <w:t>sButton.isDown</w:t>
+      </w:r>
+      <w:proofErr w:type="spellEnd"/>
+      <w:r>
+        <w:rPr>
+          <w:color w:val="A9B7C6"/>
+          <w:lang w:val="en-US"/>
+        </w:rPr>
+        <w:t>) {</w:t>
       </w:r>
       <w:r>
         <w:rPr>
@@ -3190,7 +3735,23 @@
           <w:color w:val="A9B7C6"/>
           <w:lang w:val="en-US"/>
         </w:rPr>
-        <w:t>player1Paddle.setVelocityY(paddleSpeed)</w:t>
+        <w:t>player1Paddle.setVelocityY(</w:t>
+      </w:r>
+      <w:proofErr w:type="spellStart"/>
+      <w:r>
+        <w:rPr>
+          <w:color w:val="A9B7C6"/>
+          <w:lang w:val="en-US"/>
+        </w:rPr>
+        <w:t>paddleSpeed</w:t>
+      </w:r>
+      <w:proofErr w:type="spellEnd"/>
+      <w:r>
+        <w:rPr>
+          <w:color w:val="A9B7C6"/>
+          <w:lang w:val="en-US"/>
+        </w:rPr>
+        <w:t>)</w:t>
       </w:r>
       <w:r>
         <w:rPr>
@@ -3348,7 +3909,23 @@
           <w:color w:val="A9B7C6"/>
           <w:lang w:val="en-US"/>
         </w:rPr>
-        <w:t>(upButton.isDown)</w:t>
+        <w:t>(</w:t>
+      </w:r>
+      <w:proofErr w:type="spellStart"/>
+      <w:r>
+        <w:rPr>
+          <w:color w:val="A9B7C6"/>
+          <w:lang w:val="en-US"/>
+        </w:rPr>
+        <w:t>upButton.isDown</w:t>
+      </w:r>
+      <w:proofErr w:type="spellEnd"/>
+      <w:r>
+        <w:rPr>
+          <w:color w:val="A9B7C6"/>
+          <w:lang w:val="en-US"/>
+        </w:rPr>
+        <w:t>)</w:t>
       </w:r>
       <w:r>
         <w:rPr>
@@ -3386,7 +3963,23 @@
           <w:color w:val="A9B7C6"/>
           <w:lang w:val="en-US"/>
         </w:rPr>
-        <w:t>player2Paddle.setVelocityY(-paddleSpeed)</w:t>
+        <w:t>player2Paddle.setVelocityY(-</w:t>
+      </w:r>
+      <w:proofErr w:type="spellStart"/>
+      <w:r>
+        <w:rPr>
+          <w:color w:val="A9B7C6"/>
+          <w:lang w:val="en-US"/>
+        </w:rPr>
+        <w:t>paddleSpeed</w:t>
+      </w:r>
+      <w:proofErr w:type="spellEnd"/>
+      <w:r>
+        <w:rPr>
+          <w:color w:val="A9B7C6"/>
+          <w:lang w:val="en-US"/>
+        </w:rPr>
+        <w:t>)</w:t>
       </w:r>
       <w:r>
         <w:rPr>
@@ -3432,7 +4025,23 @@
           <w:color w:val="A9B7C6"/>
           <w:lang w:val="en-US"/>
         </w:rPr>
-        <w:t>(downButton.isDown) {</w:t>
+        <w:t>(</w:t>
+      </w:r>
+      <w:proofErr w:type="spellStart"/>
+      <w:r>
+        <w:rPr>
+          <w:color w:val="A9B7C6"/>
+          <w:lang w:val="en-US"/>
+        </w:rPr>
+        <w:t>downButton.isDown</w:t>
+      </w:r>
+      <w:proofErr w:type="spellEnd"/>
+      <w:r>
+        <w:rPr>
+          <w:color w:val="A9B7C6"/>
+          <w:lang w:val="en-US"/>
+        </w:rPr>
+        <w:t>) {</w:t>
       </w:r>
       <w:r>
         <w:rPr>
@@ -3462,7 +4071,23 @@
           <w:color w:val="A9B7C6"/>
           <w:lang w:val="en-US"/>
         </w:rPr>
-        <w:t>player2Paddle.setVelocityY(paddleSpeed)</w:t>
+        <w:t>player2Paddle.setVelocityY(</w:t>
+      </w:r>
+      <w:proofErr w:type="spellStart"/>
+      <w:r>
+        <w:rPr>
+          <w:color w:val="A9B7C6"/>
+          <w:lang w:val="en-US"/>
+        </w:rPr>
+        <w:t>paddleSpeed</w:t>
+      </w:r>
+      <w:proofErr w:type="spellEnd"/>
+      <w:r>
+        <w:rPr>
+          <w:color w:val="A9B7C6"/>
+          <w:lang w:val="en-US"/>
+        </w:rPr>
+        <w:t>)</w:t>
       </w:r>
       <w:r>
         <w:rPr>
@@ -3615,6 +4240,7 @@
         <w:rPr>
           <w:lang w:val="en-US"/>
         </w:rPr>
+        <w:lastRenderedPageBreak/>
         <w:t>To make this code work, it must run constantly to see if the user is pressing any button.</w:t>
       </w:r>
     </w:p>
@@ -3646,13 +4272,14 @@
     </w:p>
     <w:p>
       <w:pPr>
-        <w:pStyle w:val="HTMLPreformatted"/>
+        <w:pStyle w:val="HTML-voorafopgemaakt"/>
         <w:shd w:val="clear" w:color="auto" w:fill="2B2B2B"/>
         <w:rPr>
           <w:color w:val="A9B7C6"/>
           <w:lang w:val="en-GB"/>
         </w:rPr>
       </w:pPr>
+      <w:proofErr w:type="spellStart"/>
       <w:r>
         <w:rPr>
           <w:color w:val="FFC66D"/>
@@ -3660,6 +4287,7 @@
         </w:rPr>
         <w:t>updatePlayerControls</w:t>
       </w:r>
+      <w:proofErr w:type="spellEnd"/>
       <w:r>
         <w:rPr>
           <w:color w:val="A9B7C6"/>
@@ -3697,7 +4325,7 @@
     </w:p>
     <w:p>
       <w:pPr>
-        <w:pStyle w:val="Heading2"/>
+        <w:pStyle w:val="Kop2"/>
         <w:rPr>
           <w:lang w:val="en-US"/>
         </w:rPr>
@@ -3763,7 +4391,7 @@
     </w:p>
     <w:p>
       <w:pPr>
-        <w:pStyle w:val="HTMLPreformatted"/>
+        <w:pStyle w:val="HTML-voorafopgemaakt"/>
         <w:shd w:val="clear" w:color="auto" w:fill="2B2B2B"/>
         <w:rPr>
           <w:color w:val="A9B7C6"/>
@@ -3901,7 +4529,7 @@
     </w:p>
     <w:p>
       <w:pPr>
-        <w:pStyle w:val="Heading2"/>
+        <w:pStyle w:val="Kop2"/>
         <w:rPr>
           <w:lang w:val="en-US"/>
         </w:rPr>
@@ -3941,13 +4569,14 @@
     </w:p>
     <w:p>
       <w:pPr>
-        <w:pStyle w:val="HTMLPreformatted"/>
+        <w:pStyle w:val="HTML-voorafopgemaakt"/>
         <w:shd w:val="clear" w:color="auto" w:fill="2B2B2B"/>
         <w:rPr>
           <w:color w:val="A9B7C6"/>
           <w:lang w:val="en-US"/>
         </w:rPr>
       </w:pPr>
+      <w:proofErr w:type="spellStart"/>
       <w:r>
         <w:rPr>
           <w:b/>
@@ -3962,7 +4591,15 @@
           <w:color w:val="A9B7C6"/>
           <w:lang w:val="en-US"/>
         </w:rPr>
-        <w:t>.load.image(</w:t>
+        <w:t>.load.image</w:t>
+      </w:r>
+      <w:proofErr w:type="spellEnd"/>
+      <w:r>
+        <w:rPr>
+          <w:color w:val="A9B7C6"/>
+          <w:lang w:val="en-US"/>
+        </w:rPr>
+        <w:t>(</w:t>
       </w:r>
       <w:r>
         <w:rPr>
@@ -4022,7 +4659,7 @@
     </w:p>
     <w:p>
       <w:pPr>
-        <w:pStyle w:val="HTMLPreformatted"/>
+        <w:pStyle w:val="HTML-voorafopgemaakt"/>
         <w:shd w:val="clear" w:color="auto" w:fill="2B2B2B"/>
         <w:rPr>
           <w:color w:val="A9B7C6"/>
@@ -4083,12 +4720,13 @@
         <w:rPr>
           <w:lang w:val="en-US"/>
         </w:rPr>
+        <w:lastRenderedPageBreak/>
         <w:t>Now we must create the ball in the scene and store the reference in the ball variable. Add this code to the “create” function:</w:t>
       </w:r>
     </w:p>
     <w:p>
       <w:pPr>
-        <w:pStyle w:val="HTMLPreformatted"/>
+        <w:pStyle w:val="HTML-voorafopgemaakt"/>
         <w:shd w:val="clear" w:color="auto" w:fill="2B2B2B"/>
         <w:rPr>
           <w:color w:val="CC7832"/>
@@ -4102,6 +4740,7 @@
         </w:rPr>
         <w:t xml:space="preserve">ball = </w:t>
       </w:r>
+      <w:proofErr w:type="spellStart"/>
       <w:r>
         <w:rPr>
           <w:b/>
@@ -4153,19 +4792,36 @@
         </w:rPr>
         <w:t>sprite</w:t>
       </w:r>
-      <w:r>
-        <w:rPr>
-          <w:color w:val="A9B7C6"/>
-          <w:lang w:val="en-US"/>
-        </w:rPr>
-        <w:t>(resolution.</w:t>
+      <w:proofErr w:type="spellEnd"/>
+      <w:r>
+        <w:rPr>
+          <w:color w:val="A9B7C6"/>
+          <w:lang w:val="en-US"/>
+        </w:rPr>
+        <w:t>(</w:t>
+      </w:r>
+      <w:proofErr w:type="spellStart"/>
+      <w:r>
+        <w:rPr>
+          <w:color w:val="A9B7C6"/>
+          <w:lang w:val="en-US"/>
+        </w:rPr>
+        <w:t>resolution.</w:t>
       </w:r>
       <w:r>
         <w:rPr>
           <w:color w:val="9876AA"/>
           <w:lang w:val="en-US"/>
         </w:rPr>
-        <w:t xml:space="preserve">width </w:t>
+        <w:t>width</w:t>
+      </w:r>
+      <w:proofErr w:type="spellEnd"/>
+      <w:r>
+        <w:rPr>
+          <w:color w:val="9876AA"/>
+          <w:lang w:val="en-US"/>
+        </w:rPr>
+        <w:t xml:space="preserve"> </w:t>
       </w:r>
       <w:r>
         <w:rPr>
@@ -4188,6 +4844,7 @@
         </w:rPr>
         <w:t xml:space="preserve">, </w:t>
       </w:r>
+      <w:proofErr w:type="spellStart"/>
       <w:r>
         <w:rPr>
           <w:color w:val="A9B7C6"/>
@@ -4200,7 +4857,15 @@
           <w:color w:val="9876AA"/>
           <w:lang w:val="en-US"/>
         </w:rPr>
-        <w:t xml:space="preserve">height </w:t>
+        <w:t>height</w:t>
+      </w:r>
+      <w:proofErr w:type="spellEnd"/>
+      <w:r>
+        <w:rPr>
+          <w:color w:val="9876AA"/>
+          <w:lang w:val="en-US"/>
+        </w:rPr>
+        <w:t xml:space="preserve"> </w:t>
       </w:r>
       <w:r>
         <w:rPr>
@@ -4251,6 +4916,7 @@
         </w:rPr>
         <w:br/>
       </w:r>
+      <w:proofErr w:type="spellStart"/>
       <w:r>
         <w:rPr>
           <w:color w:val="A9B7C6"/>
@@ -4265,6 +4931,7 @@
         </w:rPr>
         <w:t>setCollideWorldBounds</w:t>
       </w:r>
+      <w:proofErr w:type="spellEnd"/>
       <w:r>
         <w:rPr>
           <w:color w:val="A9B7C6"/>
@@ -4298,13 +4965,14 @@
     </w:p>
     <w:p>
       <w:pPr>
-        <w:pStyle w:val="HTMLPreformatted"/>
+        <w:pStyle w:val="HTML-voorafopgemaakt"/>
         <w:shd w:val="clear" w:color="auto" w:fill="2B2B2B"/>
         <w:rPr>
           <w:color w:val="A9B7C6"/>
           <w:lang w:val="en-US"/>
         </w:rPr>
       </w:pPr>
+      <w:proofErr w:type="spellStart"/>
       <w:r>
         <w:rPr>
           <w:color w:val="A9B7C6"/>
@@ -4319,6 +4987,7 @@
         </w:rPr>
         <w:t>setBounce</w:t>
       </w:r>
+      <w:proofErr w:type="spellEnd"/>
       <w:r>
         <w:rPr>
           <w:color w:val="A9B7C6"/>
@@ -4393,7 +5062,7 @@
     </w:p>
     <w:p>
       <w:pPr>
-        <w:pStyle w:val="ListParagraph"/>
+        <w:pStyle w:val="Lijstalinea"/>
         <w:numPr>
           <w:ilvl w:val="0"/>
           <w:numId w:val="1"/>
@@ -4406,12 +5075,26 @@
         <w:rPr>
           <w:lang w:val="en-US"/>
         </w:rPr>
-        <w:t>“this.physics.add.sprite” initialize a new sprite that adheres to the physics rules. Have this as part of the physics group also enables us to listen to collision events (when it collides with the paddles for example).</w:t>
-      </w:r>
-    </w:p>
-    <w:p>
-      <w:pPr>
-        <w:pStyle w:val="ListParagraph"/>
+        <w:t>“</w:t>
+      </w:r>
+      <w:proofErr w:type="spellStart"/>
+      <w:r>
+        <w:rPr>
+          <w:lang w:val="en-US"/>
+        </w:rPr>
+        <w:t>this.physics.add.sprite</w:t>
+      </w:r>
+      <w:proofErr w:type="spellEnd"/>
+      <w:r>
+        <w:rPr>
+          <w:lang w:val="en-US"/>
+        </w:rPr>
+        <w:t>” initialize a new sprite that adheres to the physics rules. Have this as part of the physics group also enables us to listen to collision events (when it collides with the paddles for example).</w:t>
+      </w:r>
+    </w:p>
+    <w:p>
+      <w:pPr>
+        <w:pStyle w:val="Lijstalinea"/>
         <w:numPr>
           <w:ilvl w:val="0"/>
           <w:numId w:val="1"/>
@@ -4429,7 +5112,7 @@
     </w:p>
     <w:p>
       <w:pPr>
-        <w:pStyle w:val="ListParagraph"/>
+        <w:pStyle w:val="Lijstalinea"/>
         <w:numPr>
           <w:ilvl w:val="0"/>
           <w:numId w:val="1"/>
@@ -4447,7 +5130,7 @@
     </w:p>
     <w:p>
       <w:pPr>
-        <w:pStyle w:val="ListParagraph"/>
+        <w:pStyle w:val="Lijstalinea"/>
         <w:numPr>
           <w:ilvl w:val="0"/>
           <w:numId w:val="1"/>
@@ -4471,7 +5154,7 @@
     </w:p>
     <w:p>
       <w:pPr>
-        <w:pStyle w:val="ListParagraph"/>
+        <w:pStyle w:val="Lijstalinea"/>
         <w:numPr>
           <w:ilvl w:val="0"/>
           <w:numId w:val="1"/>
@@ -4560,15 +5243,16 @@
     </w:p>
     <w:p>
       <w:pPr>
-        <w:pStyle w:val="Heading2"/>
-        <w:rPr>
-          <w:lang w:val="en-US"/>
-        </w:rPr>
-      </w:pPr>
-      <w:r>
-        <w:rPr>
-          <w:lang w:val="en-US"/>
-        </w:rPr>
+        <w:pStyle w:val="Kop2"/>
+        <w:rPr>
+          <w:lang w:val="en-US"/>
+        </w:rPr>
+      </w:pPr>
+      <w:r>
+        <w:rPr>
+          <w:lang w:val="en-US"/>
+        </w:rPr>
+        <w:lastRenderedPageBreak/>
         <w:t>Step 8: Launching the ball</w:t>
       </w:r>
     </w:p>
@@ -4595,12 +5279,26 @@
         <w:rPr>
           <w:lang w:val="en-US"/>
         </w:rPr>
-        <w:t>Add this launchBall function to the end of your file:</w:t>
-      </w:r>
-    </w:p>
-    <w:p>
-      <w:pPr>
-        <w:pStyle w:val="HTMLPreformatted"/>
+        <w:t xml:space="preserve">Add this </w:t>
+      </w:r>
+      <w:proofErr w:type="spellStart"/>
+      <w:r>
+        <w:rPr>
+          <w:lang w:val="en-US"/>
+        </w:rPr>
+        <w:t>launchBall</w:t>
+      </w:r>
+      <w:proofErr w:type="spellEnd"/>
+      <w:r>
+        <w:rPr>
+          <w:lang w:val="en-US"/>
+        </w:rPr>
+        <w:t xml:space="preserve"> function to the end of your file:</w:t>
+      </w:r>
+    </w:p>
+    <w:p>
+      <w:pPr>
+        <w:pStyle w:val="HTML-voorafopgemaakt"/>
         <w:shd w:val="clear" w:color="auto" w:fill="2B2B2B"/>
         <w:rPr>
           <w:color w:val="A9B7C6"/>
@@ -4616,6 +5314,7 @@
         </w:rPr>
         <w:t xml:space="preserve">function </w:t>
       </w:r>
+      <w:proofErr w:type="spellStart"/>
       <w:r>
         <w:rPr>
           <w:color w:val="FFC66D"/>
@@ -4623,6 +5322,7 @@
         </w:rPr>
         <w:t>launchBall</w:t>
       </w:r>
+      <w:proofErr w:type="spellEnd"/>
       <w:r>
         <w:rPr>
           <w:color w:val="A9B7C6"/>
@@ -4633,7 +5333,7 @@
     </w:p>
     <w:p>
       <w:pPr>
-        <w:pStyle w:val="HTMLPreformatted"/>
+        <w:pStyle w:val="HTML-voorafopgemaakt"/>
         <w:shd w:val="clear" w:color="auto" w:fill="2B2B2B"/>
         <w:rPr>
           <w:color w:val="A9B7C6"/>
@@ -4731,7 +5431,7 @@
     </w:p>
     <w:p>
       <w:pPr>
-        <w:pStyle w:val="HTMLPreformatted"/>
+        <w:pStyle w:val="HTML-voorafopgemaakt"/>
         <w:shd w:val="clear" w:color="auto" w:fill="2B2B2B"/>
         <w:rPr>
           <w:color w:val="A9B7C6"/>
@@ -4741,7 +5441,7 @@
     </w:p>
     <w:p>
       <w:pPr>
-        <w:pStyle w:val="HTMLPreformatted"/>
+        <w:pStyle w:val="HTML-voorafopgemaakt"/>
         <w:shd w:val="clear" w:color="auto" w:fill="2B2B2B"/>
         <w:rPr>
           <w:color w:val="A9B7C6"/>
@@ -4753,7 +5453,15 @@
           <w:color w:val="A9B7C6"/>
           <w:lang w:val="en-US"/>
         </w:rPr>
-        <w:t xml:space="preserve">    ball.</w:t>
+        <w:t xml:space="preserve">    </w:t>
+      </w:r>
+      <w:proofErr w:type="spellStart"/>
+      <w:r>
+        <w:rPr>
+          <w:color w:val="A9B7C6"/>
+          <w:lang w:val="en-US"/>
+        </w:rPr>
+        <w:t>ball.</w:t>
       </w:r>
       <w:r>
         <w:rPr>
@@ -4762,12 +5470,21 @@
         </w:rPr>
         <w:t>setVelocity</w:t>
       </w:r>
-      <w:r>
-        <w:rPr>
-          <w:color w:val="A9B7C6"/>
-          <w:lang w:val="en-US"/>
-        </w:rPr>
-        <w:t>(velocity.</w:t>
+      <w:proofErr w:type="spellEnd"/>
+      <w:r>
+        <w:rPr>
+          <w:color w:val="A9B7C6"/>
+          <w:lang w:val="en-US"/>
+        </w:rPr>
+        <w:t>(</w:t>
+      </w:r>
+      <w:proofErr w:type="spellStart"/>
+      <w:r>
+        <w:rPr>
+          <w:color w:val="A9B7C6"/>
+          <w:lang w:val="en-US"/>
+        </w:rPr>
+        <w:t>velocity.</w:t>
       </w:r>
       <w:r>
         <w:rPr>
@@ -4776,6 +5493,7 @@
         </w:rPr>
         <w:t>x</w:t>
       </w:r>
+      <w:proofErr w:type="spellEnd"/>
       <w:r>
         <w:rPr>
           <w:b/>
@@ -4790,7 +5508,15 @@
           <w:color w:val="A9B7C6"/>
           <w:lang w:val="en-US"/>
         </w:rPr>
-        <w:t xml:space="preserve"> velocity.</w:t>
+        <w:t xml:space="preserve"> </w:t>
+      </w:r>
+      <w:proofErr w:type="spellStart"/>
+      <w:r>
+        <w:rPr>
+          <w:color w:val="A9B7C6"/>
+          <w:lang w:val="en-US"/>
+        </w:rPr>
+        <w:t>velocity.</w:t>
       </w:r>
       <w:r>
         <w:rPr>
@@ -4799,6 +5525,7 @@
         </w:rPr>
         <w:t>y</w:t>
       </w:r>
+      <w:proofErr w:type="spellEnd"/>
       <w:r>
         <w:rPr>
           <w:color w:val="A9B7C6"/>
@@ -4818,7 +5545,7 @@
     </w:p>
     <w:p>
       <w:pPr>
-        <w:pStyle w:val="HTMLPreformatted"/>
+        <w:pStyle w:val="HTML-voorafopgemaakt"/>
         <w:shd w:val="clear" w:color="auto" w:fill="2B2B2B"/>
         <w:rPr>
           <w:color w:val="A9B7C6"/>
@@ -4868,13 +5595,14 @@
     </w:p>
     <w:p>
       <w:pPr>
-        <w:pStyle w:val="HTMLPreformatted"/>
+        <w:pStyle w:val="HTML-voorafopgemaakt"/>
         <w:shd w:val="clear" w:color="auto" w:fill="2B2B2B"/>
         <w:rPr>
           <w:color w:val="A9B7C6"/>
           <w:lang w:val="en-US"/>
         </w:rPr>
       </w:pPr>
+      <w:proofErr w:type="spellStart"/>
       <w:r>
         <w:rPr>
           <w:color w:val="FFC66D"/>
@@ -4889,6 +5617,7 @@
         </w:rPr>
         <w:t>aunchBall</w:t>
       </w:r>
+      <w:proofErr w:type="spellEnd"/>
       <w:r>
         <w:rPr>
           <w:color w:val="A9B7C6"/>
@@ -4948,7 +5677,7 @@
     </w:p>
     <w:p>
       <w:pPr>
-        <w:pStyle w:val="Heading2"/>
+        <w:pStyle w:val="Kop2"/>
         <w:rPr>
           <w:lang w:val="en-US"/>
         </w:rPr>
@@ -4988,7 +5717,7 @@
     </w:p>
     <w:p>
       <w:pPr>
-        <w:pStyle w:val="HTMLPreformatted"/>
+        <w:pStyle w:val="HTML-voorafopgemaakt"/>
         <w:shd w:val="clear" w:color="auto" w:fill="2B2B2B"/>
         <w:rPr>
           <w:color w:val="A9B7C6"/>
@@ -5011,6 +5740,7 @@
         </w:rPr>
         <w:t xml:space="preserve"> </w:t>
       </w:r>
+      <w:proofErr w:type="spellStart"/>
       <w:r>
         <w:rPr>
           <w:color w:val="FFC66D"/>
@@ -5018,6 +5748,7 @@
         </w:rPr>
         <w:t>resetBall</w:t>
       </w:r>
+      <w:proofErr w:type="spellEnd"/>
       <w:r>
         <w:rPr>
           <w:color w:val="A9B7C6"/>
@@ -5028,7 +5759,7 @@
     </w:p>
     <w:p>
       <w:pPr>
-        <w:pStyle w:val="HTMLPreformatted"/>
+        <w:pStyle w:val="HTML-voorafopgemaakt"/>
         <w:shd w:val="clear" w:color="auto" w:fill="2B2B2B"/>
         <w:rPr>
           <w:color w:val="A9B7C6"/>
@@ -5040,7 +5771,15 @@
           <w:color w:val="A9B7C6"/>
           <w:lang w:val="en-US"/>
         </w:rPr>
-        <w:t xml:space="preserve">    ball.</w:t>
+        <w:t xml:space="preserve">    </w:t>
+      </w:r>
+      <w:proofErr w:type="spellStart"/>
+      <w:r>
+        <w:rPr>
+          <w:color w:val="A9B7C6"/>
+          <w:lang w:val="en-US"/>
+        </w:rPr>
+        <w:t>ball.</w:t>
       </w:r>
       <w:r>
         <w:rPr>
@@ -5049,12 +5788,21 @@
         </w:rPr>
         <w:t>setPosition</w:t>
       </w:r>
-      <w:r>
-        <w:rPr>
-          <w:color w:val="A9B7C6"/>
-          <w:lang w:val="en-US"/>
-        </w:rPr>
-        <w:t>(resolution.</w:t>
+      <w:proofErr w:type="spellEnd"/>
+      <w:r>
+        <w:rPr>
+          <w:color w:val="A9B7C6"/>
+          <w:lang w:val="en-US"/>
+        </w:rPr>
+        <w:t>(</w:t>
+      </w:r>
+      <w:proofErr w:type="spellStart"/>
+      <w:r>
+        <w:rPr>
+          <w:color w:val="A9B7C6"/>
+          <w:lang w:val="en-US"/>
+        </w:rPr>
+        <w:t>resolution.</w:t>
       </w:r>
       <w:r>
         <w:rPr>
@@ -5063,6 +5811,7 @@
         </w:rPr>
         <w:t>width</w:t>
       </w:r>
+      <w:proofErr w:type="spellEnd"/>
       <w:r>
         <w:rPr>
           <w:color w:val="A9B7C6"/>
@@ -5091,7 +5840,15 @@
           <w:color w:val="A9B7C6"/>
           <w:lang w:val="en-US"/>
         </w:rPr>
-        <w:t xml:space="preserve"> resolution.</w:t>
+        <w:t xml:space="preserve"> </w:t>
+      </w:r>
+      <w:proofErr w:type="spellStart"/>
+      <w:r>
+        <w:rPr>
+          <w:color w:val="A9B7C6"/>
+          <w:lang w:val="en-US"/>
+        </w:rPr>
+        <w:t>resolution.</w:t>
       </w:r>
       <w:r>
         <w:rPr>
@@ -5100,6 +5857,7 @@
         </w:rPr>
         <w:t>height</w:t>
       </w:r>
+      <w:proofErr w:type="spellEnd"/>
       <w:r>
         <w:rPr>
           <w:color w:val="A9B7C6"/>
@@ -5133,7 +5891,7 @@
     </w:p>
     <w:p>
       <w:pPr>
-        <w:pStyle w:val="HTMLPreformatted"/>
+        <w:pStyle w:val="HTML-voorafopgemaakt"/>
         <w:shd w:val="clear" w:color="auto" w:fill="2B2B2B"/>
         <w:rPr>
           <w:color w:val="A9B7C6"/>
@@ -5143,7 +5901,7 @@
     </w:p>
     <w:p>
       <w:pPr>
-        <w:pStyle w:val="HTMLPreformatted"/>
+        <w:pStyle w:val="HTML-voorafopgemaakt"/>
         <w:shd w:val="clear" w:color="auto" w:fill="2B2B2B"/>
         <w:rPr>
           <w:color w:val="A9B7C6"/>
@@ -5157,6 +5915,7 @@
         </w:rPr>
         <w:t xml:space="preserve">    </w:t>
       </w:r>
+      <w:proofErr w:type="spellStart"/>
       <w:r>
         <w:rPr>
           <w:color w:val="FFC66D"/>
@@ -5164,6 +5923,7 @@
         </w:rPr>
         <w:t>launchBall</w:t>
       </w:r>
+      <w:proofErr w:type="spellEnd"/>
       <w:r>
         <w:rPr>
           <w:color w:val="A9B7C6"/>
@@ -5183,7 +5943,7 @@
     </w:p>
     <w:p>
       <w:pPr>
-        <w:pStyle w:val="HTMLPreformatted"/>
+        <w:pStyle w:val="HTML-voorafopgemaakt"/>
         <w:shd w:val="clear" w:color="auto" w:fill="2B2B2B"/>
         <w:rPr>
           <w:color w:val="A9B7C6"/>
@@ -5208,7 +5968,21 @@
         <w:rPr>
           <w:lang w:val="en-US"/>
         </w:rPr>
-        <w:t>As you can see this function set the position of the ball to the center of the screen and then launches the ball again. If we would not call the launchBall function, the ball would still move exactly the same, because the ball velocity has not been reset.</w:t>
+        <w:t xml:space="preserve">As you can see this function set the position of the ball to the center of the screen and then launches the ball again. If we would not call the </w:t>
+      </w:r>
+      <w:proofErr w:type="spellStart"/>
+      <w:r>
+        <w:rPr>
+          <w:lang w:val="en-US"/>
+        </w:rPr>
+        <w:t>launchBall</w:t>
+      </w:r>
+      <w:proofErr w:type="spellEnd"/>
+      <w:r>
+        <w:rPr>
+          <w:lang w:val="en-US"/>
+        </w:rPr>
+        <w:t xml:space="preserve"> function, the ball would still move exactly the same, because the ball velocity has not been reset.</w:t>
       </w:r>
       <w:r>
         <w:rPr>
@@ -5247,7 +6021,7 @@
     </w:p>
     <w:p>
       <w:pPr>
-        <w:pStyle w:val="HTMLPreformatted"/>
+        <w:pStyle w:val="HTML-voorafopgemaakt"/>
         <w:shd w:val="clear" w:color="auto" w:fill="2B2B2B"/>
         <w:rPr>
           <w:color w:val="A9B7C6"/>
@@ -5263,12 +6037,21 @@
         </w:rPr>
         <w:t xml:space="preserve">function </w:t>
       </w:r>
+      <w:proofErr w:type="spellStart"/>
       <w:r>
         <w:rPr>
           <w:color w:val="FFC66D"/>
           <w:lang w:val="en-US"/>
         </w:rPr>
-        <w:t xml:space="preserve">checkBallWallCollision </w:t>
+        <w:t>checkBallWallCollision</w:t>
+      </w:r>
+      <w:proofErr w:type="spellEnd"/>
+      <w:r>
+        <w:rPr>
+          <w:color w:val="FFC66D"/>
+          <w:lang w:val="en-US"/>
+        </w:rPr>
+        <w:t xml:space="preserve"> </w:t>
       </w:r>
       <w:r>
         <w:rPr>
@@ -5280,7 +6063,7 @@
     </w:p>
     <w:p>
       <w:pPr>
-        <w:pStyle w:val="HTMLPreformatted"/>
+        <w:pStyle w:val="HTML-voorafopgemaakt"/>
         <w:shd w:val="clear" w:color="auto" w:fill="2B2B2B"/>
         <w:rPr>
           <w:color w:val="A9B7C6"/>
@@ -5308,7 +6091,15 @@
           <w:color w:val="A9B7C6"/>
           <w:lang w:val="en-US"/>
         </w:rPr>
-        <w:t>(ball.</w:t>
+        <w:t>(</w:t>
+      </w:r>
+      <w:proofErr w:type="spellStart"/>
+      <w:r>
+        <w:rPr>
+          <w:color w:val="A9B7C6"/>
+          <w:lang w:val="en-US"/>
+        </w:rPr>
+        <w:t>ball.</w:t>
       </w:r>
       <w:r>
         <w:rPr>
@@ -5331,6 +6122,7 @@
         </w:rPr>
         <w:t>onWall</w:t>
       </w:r>
+      <w:proofErr w:type="spellEnd"/>
       <w:r>
         <w:rPr>
           <w:color w:val="A9B7C6"/>
@@ -5341,7 +6133,7 @@
     </w:p>
     <w:p>
       <w:pPr>
-        <w:pStyle w:val="HTMLPreformatted"/>
+        <w:pStyle w:val="HTML-voorafopgemaakt"/>
         <w:shd w:val="clear" w:color="auto" w:fill="2B2B2B"/>
         <w:rPr>
           <w:color w:val="A9B7C6"/>
@@ -5355,6 +6147,7 @@
         </w:rPr>
         <w:t xml:space="preserve">        </w:t>
       </w:r>
+      <w:proofErr w:type="spellStart"/>
       <w:r>
         <w:rPr>
           <w:color w:val="FFC66D"/>
@@ -5362,6 +6155,7 @@
         </w:rPr>
         <w:t>resetBall</w:t>
       </w:r>
+      <w:proofErr w:type="spellEnd"/>
       <w:r>
         <w:rPr>
           <w:color w:val="A9B7C6"/>
@@ -5381,7 +6175,7 @@
     </w:p>
     <w:p>
       <w:pPr>
-        <w:pStyle w:val="HTMLPreformatted"/>
+        <w:pStyle w:val="HTML-voorafopgemaakt"/>
         <w:shd w:val="clear" w:color="auto" w:fill="2B2B2B"/>
         <w:rPr>
           <w:color w:val="A9B7C6"/>
@@ -5398,7 +6192,7 @@
     </w:p>
     <w:p>
       <w:pPr>
-        <w:pStyle w:val="HTMLPreformatted"/>
+        <w:pStyle w:val="HTML-voorafopgemaakt"/>
         <w:shd w:val="clear" w:color="auto" w:fill="2B2B2B"/>
         <w:rPr>
           <w:color w:val="A9B7C6"/>
@@ -5423,7 +6217,21 @@
         <w:rPr>
           <w:lang w:val="en-US"/>
         </w:rPr>
-        <w:t>Here we check the ball physics body if it is colliding with the “Walls” of the game. Phaser sees the left and right screen edges as the “Walls” of the game. The ball is colliding with the left or right screen edge when the “onWall()” function returns “true”.</w:t>
+        <w:t>Here we check the ball physics body if it is colliding with the “Walls” of the game. Phaser sees the left and right screen edges as the “Walls” of the game. The ball is colliding with the left or right screen edge when the “</w:t>
+      </w:r>
+      <w:proofErr w:type="spellStart"/>
+      <w:r>
+        <w:rPr>
+          <w:lang w:val="en-US"/>
+        </w:rPr>
+        <w:t>onWall</w:t>
+      </w:r>
+      <w:proofErr w:type="spellEnd"/>
+      <w:r>
+        <w:rPr>
+          <w:lang w:val="en-US"/>
+        </w:rPr>
+        <w:t>()” function returns “true”.</w:t>
       </w:r>
     </w:p>
     <w:p>
@@ -5447,13 +6255,14 @@
     </w:p>
     <w:p>
       <w:pPr>
-        <w:pStyle w:val="HTMLPreformatted"/>
+        <w:pStyle w:val="HTML-voorafopgemaakt"/>
         <w:shd w:val="clear" w:color="auto" w:fill="2B2B2B"/>
         <w:rPr>
           <w:color w:val="A9B7C6"/>
           <w:lang w:val="en-US"/>
         </w:rPr>
       </w:pPr>
+      <w:proofErr w:type="spellStart"/>
       <w:r>
         <w:rPr>
           <w:color w:val="FFC66D"/>
@@ -5461,6 +6270,7 @@
         </w:rPr>
         <w:t>checkBallWallCollision</w:t>
       </w:r>
+      <w:proofErr w:type="spellEnd"/>
       <w:r>
         <w:rPr>
           <w:color w:val="A9B7C6"/>
@@ -5493,15 +6303,16 @@
     </w:p>
     <w:p>
       <w:pPr>
-        <w:pStyle w:val="Heading2"/>
-        <w:rPr>
-          <w:lang w:val="en-US"/>
-        </w:rPr>
-      </w:pPr>
-      <w:r>
-        <w:rPr>
-          <w:lang w:val="en-US"/>
-        </w:rPr>
+        <w:pStyle w:val="Kop2"/>
+        <w:rPr>
+          <w:lang w:val="en-US"/>
+        </w:rPr>
+      </w:pPr>
+      <w:r>
+        <w:rPr>
+          <w:lang w:val="en-US"/>
+        </w:rPr>
+        <w:lastRenderedPageBreak/>
         <w:t>Step 10: Colliding with the paddles</w:t>
       </w:r>
     </w:p>
@@ -5546,7 +6357,7 @@
     </w:p>
     <w:p>
       <w:pPr>
-        <w:pStyle w:val="HTMLPreformatted"/>
+        <w:pStyle w:val="HTML-voorafopgemaakt"/>
         <w:shd w:val="clear" w:color="auto" w:fill="2B2B2B"/>
         <w:rPr>
           <w:color w:val="A9B7C6"/>
@@ -5569,6 +6380,7 @@
         </w:rPr>
         <w:t xml:space="preserve"> </w:t>
       </w:r>
+      <w:proofErr w:type="spellStart"/>
       <w:r>
         <w:rPr>
           <w:color w:val="FFC66D"/>
@@ -5576,13 +6388,23 @@
         </w:rPr>
         <w:t>ballPaddleCollision</w:t>
       </w:r>
-      <w:r>
-        <w:rPr>
-          <w:color w:val="A9B7C6"/>
-          <w:lang w:val="en-US"/>
-        </w:rPr>
-        <w:t xml:space="preserve"> (ballRef</w:t>
-      </w:r>
+      <w:proofErr w:type="spellEnd"/>
+      <w:r>
+        <w:rPr>
+          <w:color w:val="A9B7C6"/>
+          <w:lang w:val="en-US"/>
+        </w:rPr>
+        <w:t xml:space="preserve"> (</w:t>
+      </w:r>
+      <w:proofErr w:type="spellStart"/>
+      <w:r>
+        <w:rPr>
+          <w:color w:val="A9B7C6"/>
+          <w:lang w:val="en-US"/>
+        </w:rPr>
+        <w:t>ballRef</w:t>
+      </w:r>
+      <w:proofErr w:type="spellEnd"/>
       <w:r>
         <w:rPr>
           <w:b/>
@@ -5597,12 +6419,28 @@
           <w:color w:val="A9B7C6"/>
           <w:lang w:val="en-US"/>
         </w:rPr>
-        <w:t xml:space="preserve"> paddleRef) {</w:t>
-      </w:r>
-    </w:p>
-    <w:p>
-      <w:pPr>
-        <w:pStyle w:val="HTMLPreformatted"/>
+        <w:t xml:space="preserve"> </w:t>
+      </w:r>
+      <w:proofErr w:type="spellStart"/>
+      <w:r>
+        <w:rPr>
+          <w:color w:val="A9B7C6"/>
+          <w:lang w:val="en-US"/>
+        </w:rPr>
+        <w:t>paddleRef</w:t>
+      </w:r>
+      <w:proofErr w:type="spellEnd"/>
+      <w:r>
+        <w:rPr>
+          <w:color w:val="A9B7C6"/>
+          <w:lang w:val="en-US"/>
+        </w:rPr>
+        <w:t>) {</w:t>
+      </w:r>
+    </w:p>
+    <w:p>
+      <w:pPr>
+        <w:pStyle w:val="HTML-voorafopgemaakt"/>
         <w:shd w:val="clear" w:color="auto" w:fill="2B2B2B"/>
         <w:rPr>
           <w:color w:val="A9B7C6"/>
@@ -5630,7 +6468,31 @@
           <w:color w:val="A9B7C6"/>
           <w:lang w:val="en-US"/>
         </w:rPr>
-        <w:t xml:space="preserve"> yDiff = ballRef.</w:t>
+        <w:t xml:space="preserve"> </w:t>
+      </w:r>
+      <w:proofErr w:type="spellStart"/>
+      <w:r>
+        <w:rPr>
+          <w:color w:val="A9B7C6"/>
+          <w:lang w:val="en-US"/>
+        </w:rPr>
+        <w:t>yDiff</w:t>
+      </w:r>
+      <w:proofErr w:type="spellEnd"/>
+      <w:r>
+        <w:rPr>
+          <w:color w:val="A9B7C6"/>
+          <w:lang w:val="en-US"/>
+        </w:rPr>
+        <w:t xml:space="preserve"> = </w:t>
+      </w:r>
+      <w:proofErr w:type="spellStart"/>
+      <w:r>
+        <w:rPr>
+          <w:color w:val="A9B7C6"/>
+          <w:lang w:val="en-US"/>
+        </w:rPr>
+        <w:t>ballRef.</w:t>
       </w:r>
       <w:r>
         <w:rPr>
@@ -5639,12 +6501,21 @@
         </w:rPr>
         <w:t>y</w:t>
       </w:r>
-      <w:r>
-        <w:rPr>
-          <w:color w:val="A9B7C6"/>
-          <w:lang w:val="en-US"/>
-        </w:rPr>
-        <w:t xml:space="preserve"> - paddleRef.</w:t>
+      <w:proofErr w:type="spellEnd"/>
+      <w:r>
+        <w:rPr>
+          <w:color w:val="A9B7C6"/>
+          <w:lang w:val="en-US"/>
+        </w:rPr>
+        <w:t xml:space="preserve"> - </w:t>
+      </w:r>
+      <w:proofErr w:type="spellStart"/>
+      <w:r>
+        <w:rPr>
+          <w:color w:val="A9B7C6"/>
+          <w:lang w:val="en-US"/>
+        </w:rPr>
+        <w:t>paddleRef.</w:t>
       </w:r>
       <w:r>
         <w:rPr>
@@ -5653,6 +6524,7 @@
         </w:rPr>
         <w:t>y</w:t>
       </w:r>
+      <w:proofErr w:type="spellEnd"/>
       <w:r>
         <w:rPr>
           <w:b/>
@@ -5665,7 +6537,7 @@
     </w:p>
     <w:p>
       <w:pPr>
-        <w:pStyle w:val="HTMLPreformatted"/>
+        <w:pStyle w:val="HTML-voorafopgemaakt"/>
         <w:shd w:val="clear" w:color="auto" w:fill="2B2B2B"/>
         <w:rPr>
           <w:color w:val="A9B7C6"/>
@@ -5675,7 +6547,7 @@
     </w:p>
     <w:p>
       <w:pPr>
-        <w:pStyle w:val="HTMLPreformatted"/>
+        <w:pStyle w:val="HTML-voorafopgemaakt"/>
         <w:shd w:val="clear" w:color="auto" w:fill="2B2B2B"/>
         <w:rPr>
           <w:color w:val="A9B7C6"/>
@@ -5687,7 +6559,15 @@
           <w:color w:val="A9B7C6"/>
           <w:lang w:val="en-US"/>
         </w:rPr>
-        <w:t xml:space="preserve">    ballRef.</w:t>
+        <w:t xml:space="preserve">    </w:t>
+      </w:r>
+      <w:proofErr w:type="spellStart"/>
+      <w:r>
+        <w:rPr>
+          <w:color w:val="A9B7C6"/>
+          <w:lang w:val="en-US"/>
+        </w:rPr>
+        <w:t>ballRef.</w:t>
       </w:r>
       <w:r>
         <w:rPr>
@@ -5724,12 +6604,29 @@
         </w:rPr>
         <w:t>y</w:t>
       </w:r>
-      <w:r>
-        <w:rPr>
-          <w:color w:val="A9B7C6"/>
-          <w:lang w:val="en-US"/>
-        </w:rPr>
-        <w:t xml:space="preserve"> += yDiff * </w:t>
+      <w:proofErr w:type="spellEnd"/>
+      <w:r>
+        <w:rPr>
+          <w:color w:val="A9B7C6"/>
+          <w:lang w:val="en-US"/>
+        </w:rPr>
+        <w:t xml:space="preserve"> += </w:t>
+      </w:r>
+      <w:proofErr w:type="spellStart"/>
+      <w:r>
+        <w:rPr>
+          <w:color w:val="A9B7C6"/>
+          <w:lang w:val="en-US"/>
+        </w:rPr>
+        <w:t>yDiff</w:t>
+      </w:r>
+      <w:proofErr w:type="spellEnd"/>
+      <w:r>
+        <w:rPr>
+          <w:color w:val="A9B7C6"/>
+          <w:lang w:val="en-US"/>
+        </w:rPr>
+        <w:t xml:space="preserve"> * </w:t>
       </w:r>
       <w:r>
         <w:rPr>
@@ -5750,7 +6647,7 @@
     </w:p>
     <w:p>
       <w:pPr>
-        <w:pStyle w:val="HTMLPreformatted"/>
+        <w:pStyle w:val="HTML-voorafopgemaakt"/>
         <w:shd w:val="clear" w:color="auto" w:fill="2B2B2B"/>
         <w:rPr>
           <w:color w:val="A9B7C6"/>
@@ -5787,7 +6684,7 @@
     </w:p>
     <w:p>
       <w:pPr>
-        <w:pStyle w:val="ListParagraph"/>
+        <w:pStyle w:val="Lijstalinea"/>
         <w:numPr>
           <w:ilvl w:val="0"/>
           <w:numId w:val="1"/>
@@ -5805,7 +6702,7 @@
     </w:p>
     <w:p>
       <w:pPr>
-        <w:pStyle w:val="ListParagraph"/>
+        <w:pStyle w:val="Lijstalinea"/>
         <w:numPr>
           <w:ilvl w:val="0"/>
           <w:numId w:val="1"/>
@@ -5823,7 +6720,7 @@
     </w:p>
     <w:p>
       <w:pPr>
-        <w:pStyle w:val="ListParagraph"/>
+        <w:pStyle w:val="Lijstalinea"/>
         <w:numPr>
           <w:ilvl w:val="0"/>
           <w:numId w:val="1"/>
@@ -5841,7 +6738,7 @@
     </w:p>
     <w:p>
       <w:pPr>
-        <w:pStyle w:val="ListParagraph"/>
+        <w:pStyle w:val="Lijstalinea"/>
         <w:numPr>
           <w:ilvl w:val="0"/>
           <w:numId w:val="1"/>
@@ -5865,7 +6762,7 @@
     </w:p>
     <w:p>
       <w:pPr>
-        <w:pStyle w:val="ListParagraph"/>
+        <w:pStyle w:val="Lijstalinea"/>
         <w:numPr>
           <w:ilvl w:val="0"/>
           <w:numId w:val="1"/>
@@ -5940,13 +6837,14 @@
     </w:p>
     <w:p>
       <w:pPr>
-        <w:pStyle w:val="HTMLPreformatted"/>
+        <w:pStyle w:val="HTML-voorafopgemaakt"/>
         <w:shd w:val="clear" w:color="auto" w:fill="2B2B2B"/>
         <w:rPr>
           <w:color w:val="A9B7C6"/>
           <w:lang w:val="en-US"/>
         </w:rPr>
       </w:pPr>
+      <w:proofErr w:type="spellStart"/>
       <w:r>
         <w:rPr>
           <w:b/>
@@ -5998,6 +6896,7 @@
         </w:rPr>
         <w:t>collider</w:t>
       </w:r>
+      <w:proofErr w:type="spellEnd"/>
       <w:r>
         <w:rPr>
           <w:color w:val="A9B7C6"/>
@@ -6037,6 +6936,7 @@
         </w:rPr>
         <w:t xml:space="preserve"> </w:t>
       </w:r>
+      <w:proofErr w:type="spellStart"/>
       <w:r>
         <w:rPr>
           <w:color w:val="FFC66D"/>
@@ -6044,6 +6944,7 @@
         </w:rPr>
         <w:t>ballPaddleCollision</w:t>
       </w:r>
+      <w:proofErr w:type="spellEnd"/>
       <w:r>
         <w:rPr>
           <w:color w:val="A9B7C6"/>
@@ -6123,7 +7024,21 @@
           <w:lang w:val="en-US"/>
         </w:rPr>
         <w:br/>
-        <w:t>This is the normal Phaser response between 2 physics objects hitting eachother. Phaser does not yet know we want our paddle to be immovable by other physics objects.</w:t>
+        <w:t xml:space="preserve">This is the normal Phaser response between 2 physics objects hitting </w:t>
+      </w:r>
+      <w:proofErr w:type="spellStart"/>
+      <w:r>
+        <w:rPr>
+          <w:lang w:val="en-US"/>
+        </w:rPr>
+        <w:t>eachother</w:t>
+      </w:r>
+      <w:proofErr w:type="spellEnd"/>
+      <w:r>
+        <w:rPr>
+          <w:lang w:val="en-US"/>
+        </w:rPr>
+        <w:t>. Phaser does not yet know we want our paddle to be immovable by other physics objects.</w:t>
       </w:r>
     </w:p>
     <w:p>
@@ -6150,6 +7065,7 @@
         <w:rPr>
           <w:lang w:val="en-US"/>
         </w:rPr>
+        <w:lastRenderedPageBreak/>
         <w:t xml:space="preserve">Luckily we can easily inform Phaser that our paddles should be immovable for other objects. </w:t>
       </w:r>
       <w:r>
@@ -6157,12 +7073,26 @@
           <w:lang w:val="en-US"/>
         </w:rPr>
         <w:br/>
-        <w:t>Add this code directly after calling the “setCollideWorldBounds” function for both paddles in the “create” function:</w:t>
-      </w:r>
-    </w:p>
-    <w:p>
-      <w:pPr>
-        <w:pStyle w:val="HTMLPreformatted"/>
+        <w:t>Add this code directly after calling the “</w:t>
+      </w:r>
+      <w:proofErr w:type="spellStart"/>
+      <w:r>
+        <w:rPr>
+          <w:lang w:val="en-US"/>
+        </w:rPr>
+        <w:t>setCollideWorldBounds</w:t>
+      </w:r>
+      <w:proofErr w:type="spellEnd"/>
+      <w:r>
+        <w:rPr>
+          <w:lang w:val="en-US"/>
+        </w:rPr>
+        <w:t>” function for both paddles in the “create” function:</w:t>
+      </w:r>
+    </w:p>
+    <w:p>
+      <w:pPr>
+        <w:pStyle w:val="HTML-voorafopgemaakt"/>
         <w:shd w:val="clear" w:color="auto" w:fill="2B2B2B"/>
         <w:rPr>
           <w:color w:val="A9B7C6"/>
@@ -6216,7 +7146,7 @@
     </w:p>
     <w:p>
       <w:pPr>
-        <w:pStyle w:val="HTMLPreformatted"/>
+        <w:pStyle w:val="HTML-voorafopgemaakt"/>
         <w:shd w:val="clear" w:color="auto" w:fill="2B2B2B"/>
         <w:rPr>
           <w:color w:val="A9B7C6"/>
@@ -6302,7 +7232,7 @@
     </w:p>
     <w:p>
       <w:pPr>
-        <w:pStyle w:val="Heading2"/>
+        <w:pStyle w:val="Kop2"/>
         <w:rPr>
           <w:lang w:val="en-US"/>
         </w:rPr>
@@ -6355,7 +7285,7 @@
     </w:p>
     <w:p>
       <w:pPr>
-        <w:pStyle w:val="HTMLPreformatted"/>
+        <w:pStyle w:val="HTML-voorafopgemaakt"/>
         <w:shd w:val="clear" w:color="auto" w:fill="2B2B2B"/>
         <w:rPr>
           <w:color w:val="A9B7C6"/>
@@ -6376,7 +7306,23 @@
           <w:color w:val="A9B7C6"/>
           <w:lang w:val="en-US"/>
         </w:rPr>
-        <w:t xml:space="preserve"> scoreMarginFromCenter = </w:t>
+        <w:t xml:space="preserve"> </w:t>
+      </w:r>
+      <w:proofErr w:type="spellStart"/>
+      <w:r>
+        <w:rPr>
+          <w:color w:val="A9B7C6"/>
+          <w:lang w:val="en-US"/>
+        </w:rPr>
+        <w:t>scoreMarginFromCenter</w:t>
+      </w:r>
+      <w:proofErr w:type="spellEnd"/>
+      <w:r>
+        <w:rPr>
+          <w:color w:val="A9B7C6"/>
+          <w:lang w:val="en-US"/>
+        </w:rPr>
+        <w:t xml:space="preserve"> = </w:t>
       </w:r>
       <w:r>
         <w:rPr>
@@ -6430,7 +7376,7 @@
     </w:p>
     <w:p>
       <w:pPr>
-        <w:pStyle w:val="HTMLPreformatted"/>
+        <w:pStyle w:val="HTML-voorafopgemaakt"/>
         <w:shd w:val="clear" w:color="auto" w:fill="2B2B2B"/>
         <w:rPr>
           <w:color w:val="A9B7C6"/>
@@ -6451,8 +7397,17 @@
           <w:color w:val="A9B7C6"/>
           <w:lang w:val="en-US"/>
         </w:rPr>
-        <w:t xml:space="preserve"> scoreTextLeft</w:t>
-      </w:r>
+        <w:t xml:space="preserve"> </w:t>
+      </w:r>
+      <w:proofErr w:type="spellStart"/>
+      <w:r>
+        <w:rPr>
+          <w:color w:val="A9B7C6"/>
+          <w:lang w:val="en-US"/>
+        </w:rPr>
+        <w:t>scoreTextLeft</w:t>
+      </w:r>
+      <w:proofErr w:type="spellEnd"/>
       <w:r>
         <w:rPr>
           <w:b/>
@@ -6467,8 +7422,17 @@
           <w:color w:val="A9B7C6"/>
           <w:lang w:val="en-US"/>
         </w:rPr>
-        <w:t xml:space="preserve"> scoreTextRight</w:t>
-      </w:r>
+        <w:t xml:space="preserve"> </w:t>
+      </w:r>
+      <w:proofErr w:type="spellStart"/>
+      <w:r>
+        <w:rPr>
+          <w:color w:val="A9B7C6"/>
+          <w:lang w:val="en-US"/>
+        </w:rPr>
+        <w:t>scoreTextRight</w:t>
+      </w:r>
+      <w:proofErr w:type="spellEnd"/>
       <w:r>
         <w:rPr>
           <w:b/>
@@ -6481,7 +7445,7 @@
     </w:p>
     <w:p>
       <w:pPr>
-        <w:pStyle w:val="HTMLPreformatted"/>
+        <w:pStyle w:val="HTML-voorafopgemaakt"/>
         <w:shd w:val="clear" w:color="auto" w:fill="2B2B2B"/>
         <w:rPr>
           <w:color w:val="A9B7C6"/>
@@ -6502,7 +7466,23 @@
           <w:color w:val="A9B7C6"/>
           <w:lang w:val="en-US"/>
         </w:rPr>
-        <w:t xml:space="preserve"> scoreLeft = </w:t>
+        <w:t xml:space="preserve"> </w:t>
+      </w:r>
+      <w:proofErr w:type="spellStart"/>
+      <w:r>
+        <w:rPr>
+          <w:color w:val="A9B7C6"/>
+          <w:lang w:val="en-US"/>
+        </w:rPr>
+        <w:t>scoreLeft</w:t>
+      </w:r>
+      <w:proofErr w:type="spellEnd"/>
+      <w:r>
+        <w:rPr>
+          <w:color w:val="A9B7C6"/>
+          <w:lang w:val="en-US"/>
+        </w:rPr>
+        <w:t xml:space="preserve"> = </w:t>
       </w:r>
       <w:r>
         <w:rPr>
@@ -6525,7 +7505,23 @@
           <w:color w:val="A9B7C6"/>
           <w:lang w:val="en-US"/>
         </w:rPr>
-        <w:t xml:space="preserve"> scoreRight = </w:t>
+        <w:t xml:space="preserve"> </w:t>
+      </w:r>
+      <w:proofErr w:type="spellStart"/>
+      <w:r>
+        <w:rPr>
+          <w:color w:val="A9B7C6"/>
+          <w:lang w:val="en-US"/>
+        </w:rPr>
+        <w:t>scoreRight</w:t>
+      </w:r>
+      <w:proofErr w:type="spellEnd"/>
+      <w:r>
+        <w:rPr>
+          <w:color w:val="A9B7C6"/>
+          <w:lang w:val="en-US"/>
+        </w:rPr>
+        <w:t xml:space="preserve"> = </w:t>
       </w:r>
       <w:r>
         <w:rPr>
@@ -6566,20 +7562,30 @@
     </w:p>
     <w:p>
       <w:pPr>
-        <w:pStyle w:val="HTMLPreformatted"/>
+        <w:pStyle w:val="HTML-voorafopgemaakt"/>
         <w:shd w:val="clear" w:color="auto" w:fill="2B2B2B"/>
         <w:rPr>
           <w:color w:val="A9B7C6"/>
           <w:lang w:val="en-US"/>
         </w:rPr>
       </w:pPr>
-      <w:r>
-        <w:rPr>
-          <w:color w:val="A9B7C6"/>
-          <w:lang w:val="en-US"/>
-        </w:rPr>
-        <w:t xml:space="preserve">scoreTextLeft = </w:t>
-      </w:r>
+      <w:proofErr w:type="spellStart"/>
+      <w:r>
+        <w:rPr>
+          <w:color w:val="A9B7C6"/>
+          <w:lang w:val="en-US"/>
+        </w:rPr>
+        <w:t>scoreTextLeft</w:t>
+      </w:r>
+      <w:proofErr w:type="spellEnd"/>
+      <w:r>
+        <w:rPr>
+          <w:color w:val="A9B7C6"/>
+          <w:lang w:val="en-US"/>
+        </w:rPr>
+        <w:t xml:space="preserve"> = </w:t>
+      </w:r>
+      <w:proofErr w:type="spellStart"/>
       <w:r>
         <w:rPr>
           <w:b/>
@@ -6617,6 +7623,7 @@
         </w:rPr>
         <w:t>text</w:t>
       </w:r>
+      <w:proofErr w:type="spellEnd"/>
       <w:r>
         <w:rPr>
           <w:color w:val="A9B7C6"/>
@@ -6627,7 +7634,7 @@
     </w:p>
     <w:p>
       <w:pPr>
-        <w:pStyle w:val="HTMLPreformatted"/>
+        <w:pStyle w:val="HTML-voorafopgemaakt"/>
         <w:shd w:val="clear" w:color="auto" w:fill="2B2B2B"/>
         <w:rPr>
           <w:color w:val="A9B7C6"/>
@@ -6639,7 +7646,15 @@
           <w:color w:val="A9B7C6"/>
           <w:lang w:val="en-US"/>
         </w:rPr>
-        <w:t xml:space="preserve">        resolution.</w:t>
+        <w:t xml:space="preserve">        </w:t>
+      </w:r>
+      <w:proofErr w:type="spellStart"/>
+      <w:r>
+        <w:rPr>
+          <w:color w:val="A9B7C6"/>
+          <w:lang w:val="en-US"/>
+        </w:rPr>
+        <w:t>resolution.</w:t>
       </w:r>
       <w:r>
         <w:rPr>
@@ -6648,6 +7663,7 @@
         </w:rPr>
         <w:t>width</w:t>
       </w:r>
+      <w:proofErr w:type="spellEnd"/>
       <w:r>
         <w:rPr>
           <w:color w:val="A9B7C6"/>
@@ -6667,8 +7683,17 @@
           <w:color w:val="A9B7C6"/>
           <w:lang w:val="en-US"/>
         </w:rPr>
-        <w:t>- scoreMarginFromCenter</w:t>
-      </w:r>
+        <w:t xml:space="preserve">- </w:t>
+      </w:r>
+      <w:proofErr w:type="spellStart"/>
+      <w:r>
+        <w:rPr>
+          <w:color w:val="A9B7C6"/>
+          <w:lang w:val="en-US"/>
+        </w:rPr>
+        <w:t>scoreMarginFromCenter</w:t>
+      </w:r>
+      <w:proofErr w:type="spellEnd"/>
       <w:r>
         <w:rPr>
           <w:b/>
@@ -6688,7 +7713,7 @@
     </w:p>
     <w:p>
       <w:pPr>
-        <w:pStyle w:val="HTMLPreformatted"/>
+        <w:pStyle w:val="HTML-voorafopgemaakt"/>
         <w:shd w:val="clear" w:color="auto" w:fill="2B2B2B"/>
         <w:rPr>
           <w:color w:val="A9B7C6"/>
@@ -6700,7 +7725,15 @@
           <w:color w:val="A9B7C6"/>
           <w:lang w:val="en-US"/>
         </w:rPr>
-        <w:t xml:space="preserve">        resolution.</w:t>
+        <w:t xml:space="preserve">        </w:t>
+      </w:r>
+      <w:proofErr w:type="spellStart"/>
+      <w:r>
+        <w:rPr>
+          <w:color w:val="A9B7C6"/>
+          <w:lang w:val="en-US"/>
+        </w:rPr>
+        <w:t>resolution.</w:t>
       </w:r>
       <w:r>
         <w:rPr>
@@ -6709,6 +7742,7 @@
         </w:rPr>
         <w:t>height</w:t>
       </w:r>
+      <w:proofErr w:type="spellEnd"/>
       <w:r>
         <w:rPr>
           <w:color w:val="A9B7C6"/>
@@ -6742,7 +7776,7 @@
     </w:p>
     <w:p>
       <w:pPr>
-        <w:pStyle w:val="HTMLPreformatted"/>
+        <w:pStyle w:val="HTML-voorafopgemaakt"/>
         <w:shd w:val="clear" w:color="auto" w:fill="2B2B2B"/>
         <w:rPr>
           <w:color w:val="A9B7C6"/>
@@ -6782,7 +7816,7 @@
     </w:p>
     <w:p>
       <w:pPr>
-        <w:pStyle w:val="HTMLPreformatted"/>
+        <w:pStyle w:val="HTML-voorafopgemaakt"/>
         <w:shd w:val="clear" w:color="auto" w:fill="2B2B2B"/>
         <w:rPr>
           <w:color w:val="A9B7C6"/>
@@ -6855,7 +7889,7 @@
     </w:p>
     <w:p>
       <w:pPr>
-        <w:pStyle w:val="HTMLPreformatted"/>
+        <w:pStyle w:val="HTML-voorafopgemaakt"/>
         <w:shd w:val="clear" w:color="auto" w:fill="2B2B2B"/>
         <w:rPr>
           <w:color w:val="A9B7C6"/>
@@ -6867,7 +7901,15 @@
           <w:color w:val="A9B7C6"/>
           <w:lang w:val="en-US"/>
         </w:rPr>
-        <w:t xml:space="preserve">    scoreTextLeft.</w:t>
+        <w:t xml:space="preserve">    </w:t>
+      </w:r>
+      <w:proofErr w:type="spellStart"/>
+      <w:r>
+        <w:rPr>
+          <w:color w:val="A9B7C6"/>
+          <w:lang w:val="en-US"/>
+        </w:rPr>
+        <w:t>scoreTextLeft.</w:t>
       </w:r>
       <w:r>
         <w:rPr>
@@ -6876,6 +7918,7 @@
         </w:rPr>
         <w:t>setOrigin</w:t>
       </w:r>
+      <w:proofErr w:type="spellEnd"/>
       <w:r>
         <w:rPr>
           <w:color w:val="A9B7C6"/>
@@ -6923,7 +7966,7 @@
     </w:p>
     <w:p>
       <w:pPr>
-        <w:pStyle w:val="HTMLPreformatted"/>
+        <w:pStyle w:val="HTML-voorafopgemaakt"/>
         <w:shd w:val="clear" w:color="auto" w:fill="2B2B2B"/>
         <w:rPr>
           <w:color w:val="A9B7C6"/>
@@ -6935,8 +7978,25 @@
           <w:color w:val="A9B7C6"/>
           <w:lang w:val="en-US"/>
         </w:rPr>
-        <w:t xml:space="preserve">    scoreTextRight = </w:t>
-      </w:r>
+        <w:t xml:space="preserve">    </w:t>
+      </w:r>
+      <w:proofErr w:type="spellStart"/>
+      <w:r>
+        <w:rPr>
+          <w:color w:val="A9B7C6"/>
+          <w:lang w:val="en-US"/>
+        </w:rPr>
+        <w:t>scoreTextRight</w:t>
+      </w:r>
+      <w:proofErr w:type="spellEnd"/>
+      <w:r>
+        <w:rPr>
+          <w:color w:val="A9B7C6"/>
+          <w:lang w:val="en-US"/>
+        </w:rPr>
+        <w:t xml:space="preserve"> = </w:t>
+      </w:r>
+      <w:proofErr w:type="spellStart"/>
       <w:r>
         <w:rPr>
           <w:b/>
@@ -6974,6 +8034,7 @@
         </w:rPr>
         <w:t>text</w:t>
       </w:r>
+      <w:proofErr w:type="spellEnd"/>
       <w:r>
         <w:rPr>
           <w:color w:val="A9B7C6"/>
@@ -6984,7 +8045,7 @@
     </w:p>
     <w:p>
       <w:pPr>
-        <w:pStyle w:val="HTMLPreformatted"/>
+        <w:pStyle w:val="HTML-voorafopgemaakt"/>
         <w:shd w:val="clear" w:color="auto" w:fill="2B2B2B"/>
         <w:rPr>
           <w:color w:val="A9B7C6"/>
@@ -6996,14 +8057,30 @@
           <w:color w:val="A9B7C6"/>
           <w:lang w:val="en-US"/>
         </w:rPr>
-        <w:t xml:space="preserve">        resolution.</w:t>
+        <w:t xml:space="preserve">        </w:t>
+      </w:r>
+      <w:proofErr w:type="spellStart"/>
+      <w:r>
+        <w:rPr>
+          <w:color w:val="A9B7C6"/>
+          <w:lang w:val="en-US"/>
+        </w:rPr>
+        <w:t>resolution.</w:t>
       </w:r>
       <w:r>
         <w:rPr>
           <w:color w:val="9876AA"/>
           <w:lang w:val="en-US"/>
         </w:rPr>
-        <w:t xml:space="preserve">width </w:t>
+        <w:t>width</w:t>
+      </w:r>
+      <w:proofErr w:type="spellEnd"/>
+      <w:r>
+        <w:rPr>
+          <w:color w:val="9876AA"/>
+          <w:lang w:val="en-US"/>
+        </w:rPr>
+        <w:t xml:space="preserve"> </w:t>
       </w:r>
       <w:r>
         <w:rPr>
@@ -7024,8 +8101,17 @@
           <w:color w:val="A9B7C6"/>
           <w:lang w:val="en-US"/>
         </w:rPr>
-        <w:t>+ scoreMarginFromCenter</w:t>
-      </w:r>
+        <w:t xml:space="preserve">+ </w:t>
+      </w:r>
+      <w:proofErr w:type="spellStart"/>
+      <w:r>
+        <w:rPr>
+          <w:color w:val="A9B7C6"/>
+          <w:lang w:val="en-US"/>
+        </w:rPr>
+        <w:t>scoreMarginFromCenter</w:t>
+      </w:r>
+      <w:proofErr w:type="spellEnd"/>
       <w:r>
         <w:rPr>
           <w:b/>
@@ -7045,7 +8131,7 @@
     </w:p>
     <w:p>
       <w:pPr>
-        <w:pStyle w:val="HTMLPreformatted"/>
+        <w:pStyle w:val="HTML-voorafopgemaakt"/>
         <w:shd w:val="clear" w:color="auto" w:fill="2B2B2B"/>
         <w:rPr>
           <w:color w:val="A9B7C6"/>
@@ -7057,14 +8143,30 @@
           <w:color w:val="A9B7C6"/>
           <w:lang w:val="en-US"/>
         </w:rPr>
-        <w:t xml:space="preserve">        resolution.</w:t>
+        <w:t xml:space="preserve">        </w:t>
+      </w:r>
+      <w:proofErr w:type="spellStart"/>
+      <w:r>
+        <w:rPr>
+          <w:color w:val="A9B7C6"/>
+          <w:lang w:val="en-US"/>
+        </w:rPr>
+        <w:t>resolution.</w:t>
       </w:r>
       <w:r>
         <w:rPr>
           <w:color w:val="9876AA"/>
           <w:lang w:val="en-US"/>
         </w:rPr>
-        <w:t xml:space="preserve">height </w:t>
+        <w:t>height</w:t>
+      </w:r>
+      <w:proofErr w:type="spellEnd"/>
+      <w:r>
+        <w:rPr>
+          <w:color w:val="9876AA"/>
+          <w:lang w:val="en-US"/>
+        </w:rPr>
+        <w:t xml:space="preserve"> </w:t>
       </w:r>
       <w:r>
         <w:rPr>
@@ -7099,7 +8201,7 @@
     </w:p>
     <w:p>
       <w:pPr>
-        <w:pStyle w:val="HTMLPreformatted"/>
+        <w:pStyle w:val="HTML-voorafopgemaakt"/>
         <w:shd w:val="clear" w:color="auto" w:fill="2B2B2B"/>
         <w:rPr>
           <w:color w:val="A9B7C6"/>
@@ -7132,7 +8234,7 @@
     </w:p>
     <w:p>
       <w:pPr>
-        <w:pStyle w:val="HTMLPreformatted"/>
+        <w:pStyle w:val="HTML-voorafopgemaakt"/>
         <w:shd w:val="clear" w:color="auto" w:fill="2B2B2B"/>
         <w:rPr>
           <w:color w:val="A9B7C6"/>
@@ -7214,7 +8316,7 @@
     </w:p>
     <w:p>
       <w:pPr>
-        <w:pStyle w:val="HTMLPreformatted"/>
+        <w:pStyle w:val="HTML-voorafopgemaakt"/>
         <w:shd w:val="clear" w:color="auto" w:fill="2B2B2B"/>
         <w:rPr>
           <w:color w:val="A9B7C6"/>
@@ -7226,7 +8328,15 @@
           <w:color w:val="A9B7C6"/>
           <w:lang w:val="en-US"/>
         </w:rPr>
-        <w:t xml:space="preserve">    scoreTextRight.</w:t>
+        <w:t xml:space="preserve">    </w:t>
+      </w:r>
+      <w:proofErr w:type="spellStart"/>
+      <w:r>
+        <w:rPr>
+          <w:color w:val="A9B7C6"/>
+          <w:lang w:val="en-US"/>
+        </w:rPr>
+        <w:t>scoreTextRight.</w:t>
       </w:r>
       <w:r>
         <w:rPr>
@@ -7235,6 +8345,7 @@
         </w:rPr>
         <w:t>setOrigin</w:t>
       </w:r>
+      <w:proofErr w:type="spellEnd"/>
       <w:r>
         <w:rPr>
           <w:color w:val="A9B7C6"/>
@@ -7302,7 +8413,7 @@
     </w:p>
     <w:p>
       <w:pPr>
-        <w:pStyle w:val="ListParagraph"/>
+        <w:pStyle w:val="Lijstalinea"/>
         <w:numPr>
           <w:ilvl w:val="0"/>
           <w:numId w:val="1"/>
@@ -7315,12 +8426,26 @@
         <w:rPr>
           <w:lang w:val="en-US"/>
         </w:rPr>
-        <w:t>“this.add.text” simply adds a text object to the scene, which will hold the score we want to add.</w:t>
-      </w:r>
-    </w:p>
-    <w:p>
-      <w:pPr>
-        <w:pStyle w:val="ListParagraph"/>
+        <w:t>“</w:t>
+      </w:r>
+      <w:proofErr w:type="spellStart"/>
+      <w:r>
+        <w:rPr>
+          <w:lang w:val="en-US"/>
+        </w:rPr>
+        <w:t>this.add.text</w:t>
+      </w:r>
+      <w:proofErr w:type="spellEnd"/>
+      <w:r>
+        <w:rPr>
+          <w:lang w:val="en-US"/>
+        </w:rPr>
+        <w:t>” simply adds a text object to the scene, which will hold the score we want to add.</w:t>
+      </w:r>
+    </w:p>
+    <w:p>
+      <w:pPr>
+        <w:pStyle w:val="Lijstalinea"/>
         <w:numPr>
           <w:ilvl w:val="0"/>
           <w:numId w:val="1"/>
@@ -7338,7 +8463,7 @@
     </w:p>
     <w:p>
       <w:pPr>
-        <w:pStyle w:val="ListParagraph"/>
+        <w:pStyle w:val="Lijstalinea"/>
         <w:numPr>
           <w:ilvl w:val="1"/>
           <w:numId w:val="1"/>
@@ -7356,7 +8481,7 @@
     </w:p>
     <w:p>
       <w:pPr>
-        <w:pStyle w:val="ListParagraph"/>
+        <w:pStyle w:val="Lijstalinea"/>
         <w:numPr>
           <w:ilvl w:val="1"/>
           <w:numId w:val="1"/>
@@ -7374,7 +8499,7 @@
     </w:p>
     <w:p>
       <w:pPr>
-        <w:pStyle w:val="ListParagraph"/>
+        <w:pStyle w:val="Lijstalinea"/>
         <w:numPr>
           <w:ilvl w:val="1"/>
           <w:numId w:val="1"/>
@@ -7392,7 +8517,7 @@
     </w:p>
     <w:p>
       <w:pPr>
-        <w:pStyle w:val="ListParagraph"/>
+        <w:pStyle w:val="Lijstalinea"/>
         <w:numPr>
           <w:ilvl w:val="1"/>
           <w:numId w:val="1"/>
@@ -7410,7 +8535,7 @@
     </w:p>
     <w:p>
       <w:pPr>
-        <w:pStyle w:val="ListParagraph"/>
+        <w:pStyle w:val="Lijstalinea"/>
         <w:numPr>
           <w:ilvl w:val="0"/>
           <w:numId w:val="1"/>
@@ -7423,6 +8548,7 @@
         <w:rPr>
           <w:lang w:val="en-US"/>
         </w:rPr>
+        <w:lastRenderedPageBreak/>
         <w:t>By default all</w:t>
       </w:r>
       <w:r>
@@ -7478,12 +8604,14 @@
         <w:br/>
         <w:t>Add this code to the “</w:t>
       </w:r>
+      <w:proofErr w:type="spellStart"/>
       <w:r>
         <w:rPr>
           <w:lang w:val="en-US"/>
         </w:rPr>
         <w:t>checkBallWallCollision</w:t>
       </w:r>
+      <w:proofErr w:type="spellEnd"/>
       <w:r>
         <w:rPr>
           <w:lang w:val="en-US"/>
@@ -7499,7 +8627,7 @@
     </w:p>
     <w:p>
       <w:pPr>
-        <w:pStyle w:val="HTMLPreformatted"/>
+        <w:pStyle w:val="HTML-voorafopgemaakt"/>
         <w:shd w:val="clear" w:color="auto" w:fill="2B2B2B"/>
         <w:rPr>
           <w:color w:val="808080"/>
@@ -7516,7 +8644,7 @@
     </w:p>
     <w:p>
       <w:pPr>
-        <w:pStyle w:val="HTMLPreformatted"/>
+        <w:pStyle w:val="HTML-voorafopgemaakt"/>
         <w:shd w:val="clear" w:color="auto" w:fill="2B2B2B"/>
         <w:rPr>
           <w:color w:val="A9B7C6"/>
@@ -7537,7 +8665,15 @@
           <w:color w:val="A9B7C6"/>
           <w:lang w:val="en-US"/>
         </w:rPr>
-        <w:t>(ball.</w:t>
+        <w:t>(</w:t>
+      </w:r>
+      <w:proofErr w:type="spellStart"/>
+      <w:r>
+        <w:rPr>
+          <w:color w:val="A9B7C6"/>
+          <w:lang w:val="en-US"/>
+        </w:rPr>
+        <w:t>ball.</w:t>
       </w:r>
       <w:r>
         <w:rPr>
@@ -7558,7 +8694,15 @@
           <w:color w:val="9876AA"/>
           <w:lang w:val="en-US"/>
         </w:rPr>
-        <w:t xml:space="preserve">left </w:t>
+        <w:t>left</w:t>
+      </w:r>
+      <w:proofErr w:type="spellEnd"/>
+      <w:r>
+        <w:rPr>
+          <w:color w:val="9876AA"/>
+          <w:lang w:val="en-US"/>
+        </w:rPr>
+        <w:t xml:space="preserve"> </w:t>
       </w:r>
       <w:r>
         <w:rPr>
@@ -7584,7 +8728,7 @@
     </w:p>
     <w:p>
       <w:pPr>
-        <w:pStyle w:val="HTMLPreformatted"/>
+        <w:pStyle w:val="HTML-voorafopgemaakt"/>
         <w:shd w:val="clear" w:color="auto" w:fill="2B2B2B"/>
         <w:rPr>
           <w:color w:val="A9B7C6"/>
@@ -7597,7 +8741,22 @@
           <w:lang w:val="en-US"/>
         </w:rPr>
         <w:tab/>
-        <w:t xml:space="preserve">scoreRight += </w:t>
+      </w:r>
+      <w:proofErr w:type="spellStart"/>
+      <w:r>
+        <w:rPr>
+          <w:color w:val="A9B7C6"/>
+          <w:lang w:val="en-US"/>
+        </w:rPr>
+        <w:t>scoreRight</w:t>
+      </w:r>
+      <w:proofErr w:type="spellEnd"/>
+      <w:r>
+        <w:rPr>
+          <w:color w:val="A9B7C6"/>
+          <w:lang w:val="en-US"/>
+        </w:rPr>
+        <w:t xml:space="preserve"> += </w:t>
       </w:r>
       <w:r>
         <w:rPr>
@@ -7618,7 +8777,7 @@
     </w:p>
     <w:p>
       <w:pPr>
-        <w:pStyle w:val="HTMLPreformatted"/>
+        <w:pStyle w:val="HTML-voorafopgemaakt"/>
         <w:shd w:val="clear" w:color="auto" w:fill="2B2B2B"/>
         <w:rPr>
           <w:color w:val="A9B7C6"/>
@@ -7631,6 +8790,13 @@
           <w:lang w:val="en-US"/>
         </w:rPr>
         <w:tab/>
+      </w:r>
+      <w:proofErr w:type="spellStart"/>
+      <w:r>
+        <w:rPr>
+          <w:color w:val="A9B7C6"/>
+          <w:lang w:val="en-US"/>
+        </w:rPr>
         <w:t>scoreTextRight.</w:t>
       </w:r>
       <w:r>
@@ -7640,12 +8806,29 @@
         </w:rPr>
         <w:t>setText</w:t>
       </w:r>
-      <w:r>
-        <w:rPr>
-          <w:color w:val="A9B7C6"/>
-          <w:lang w:val="en-US"/>
-        </w:rPr>
-        <w:t>(scoreRight)</w:t>
+      <w:proofErr w:type="spellEnd"/>
+      <w:r>
+        <w:rPr>
+          <w:color w:val="A9B7C6"/>
+          <w:lang w:val="en-US"/>
+        </w:rPr>
+        <w:t>(</w:t>
+      </w:r>
+      <w:proofErr w:type="spellStart"/>
+      <w:r>
+        <w:rPr>
+          <w:color w:val="A9B7C6"/>
+          <w:lang w:val="en-US"/>
+        </w:rPr>
+        <w:t>scoreRight</w:t>
+      </w:r>
+      <w:proofErr w:type="spellEnd"/>
+      <w:r>
+        <w:rPr>
+          <w:color w:val="A9B7C6"/>
+          <w:lang w:val="en-US"/>
+        </w:rPr>
+        <w:t>)</w:t>
       </w:r>
       <w:r>
         <w:rPr>
@@ -7659,7 +8842,7 @@
     </w:p>
     <w:p>
       <w:pPr>
-        <w:pStyle w:val="HTMLPreformatted"/>
+        <w:pStyle w:val="HTML-voorafopgemaakt"/>
         <w:shd w:val="clear" w:color="auto" w:fill="2B2B2B"/>
         <w:rPr>
           <w:color w:val="A9B7C6"/>
@@ -7676,7 +8859,7 @@
     </w:p>
     <w:p>
       <w:pPr>
-        <w:pStyle w:val="HTMLPreformatted"/>
+        <w:pStyle w:val="HTML-voorafopgemaakt"/>
         <w:shd w:val="clear" w:color="auto" w:fill="2B2B2B"/>
         <w:rPr>
           <w:color w:val="808080"/>
@@ -7693,7 +8876,7 @@
     </w:p>
     <w:p>
       <w:pPr>
-        <w:pStyle w:val="HTMLPreformatted"/>
+        <w:pStyle w:val="HTML-voorafopgemaakt"/>
         <w:shd w:val="clear" w:color="auto" w:fill="2B2B2B"/>
         <w:rPr>
           <w:color w:val="A9B7C6"/>
@@ -7719,7 +8902,7 @@
     </w:p>
     <w:p>
       <w:pPr>
-        <w:pStyle w:val="HTMLPreformatted"/>
+        <w:pStyle w:val="HTML-voorafopgemaakt"/>
         <w:shd w:val="clear" w:color="auto" w:fill="2B2B2B"/>
         <w:rPr>
           <w:color w:val="A9B7C6"/>
@@ -7732,7 +8915,22 @@
           <w:lang w:val="en-US"/>
         </w:rPr>
         <w:tab/>
-        <w:t xml:space="preserve">scoreLeft += </w:t>
+      </w:r>
+      <w:proofErr w:type="spellStart"/>
+      <w:r>
+        <w:rPr>
+          <w:color w:val="A9B7C6"/>
+          <w:lang w:val="en-US"/>
+        </w:rPr>
+        <w:t>scoreLeft</w:t>
+      </w:r>
+      <w:proofErr w:type="spellEnd"/>
+      <w:r>
+        <w:rPr>
+          <w:color w:val="A9B7C6"/>
+          <w:lang w:val="en-US"/>
+        </w:rPr>
+        <w:t xml:space="preserve"> += </w:t>
       </w:r>
       <w:r>
         <w:rPr>
@@ -7753,7 +8951,7 @@
     </w:p>
     <w:p>
       <w:pPr>
-        <w:pStyle w:val="HTMLPreformatted"/>
+        <w:pStyle w:val="HTML-voorafopgemaakt"/>
         <w:shd w:val="clear" w:color="auto" w:fill="2B2B2B"/>
         <w:rPr>
           <w:color w:val="A9B7C6"/>
@@ -7766,6 +8964,13 @@
           <w:lang w:val="en-US"/>
         </w:rPr>
         <w:tab/>
+      </w:r>
+      <w:proofErr w:type="spellStart"/>
+      <w:r>
+        <w:rPr>
+          <w:color w:val="A9B7C6"/>
+          <w:lang w:val="en-US"/>
+        </w:rPr>
         <w:t>scoreTextLeft.</w:t>
       </w:r>
       <w:r>
@@ -7775,12 +8980,29 @@
         </w:rPr>
         <w:t>setText</w:t>
       </w:r>
-      <w:r>
-        <w:rPr>
-          <w:color w:val="A9B7C6"/>
-          <w:lang w:val="en-US"/>
-        </w:rPr>
-        <w:t>(scoreLeft)</w:t>
+      <w:proofErr w:type="spellEnd"/>
+      <w:r>
+        <w:rPr>
+          <w:color w:val="A9B7C6"/>
+          <w:lang w:val="en-US"/>
+        </w:rPr>
+        <w:t>(</w:t>
+      </w:r>
+      <w:proofErr w:type="spellStart"/>
+      <w:r>
+        <w:rPr>
+          <w:color w:val="A9B7C6"/>
+          <w:lang w:val="en-US"/>
+        </w:rPr>
+        <w:t>scoreLeft</w:t>
+      </w:r>
+      <w:proofErr w:type="spellEnd"/>
+      <w:r>
+        <w:rPr>
+          <w:color w:val="A9B7C6"/>
+          <w:lang w:val="en-US"/>
+        </w:rPr>
+        <w:t>)</w:t>
       </w:r>
       <w:r>
         <w:rPr>
@@ -7794,7 +9016,7 @@
     </w:p>
     <w:p>
       <w:pPr>
-        <w:pStyle w:val="HTMLPreformatted"/>
+        <w:pStyle w:val="HTML-voorafopgemaakt"/>
         <w:shd w:val="clear" w:color="auto" w:fill="2B2B2B"/>
         <w:rPr>
           <w:color w:val="A9B7C6"/>
@@ -7831,7 +9053,7 @@
     </w:p>
     <w:p>
       <w:pPr>
-        <w:pStyle w:val="ListParagraph"/>
+        <w:pStyle w:val="Lijstalinea"/>
         <w:numPr>
           <w:ilvl w:val="0"/>
           <w:numId w:val="1"/>
@@ -7850,7 +9072,21 @@
         <w:rPr>
           <w:lang w:val="en-US"/>
         </w:rPr>
-        <w:t>if(ball.body.left &lt;= 0)</w:t>
+        <w:t>if(</w:t>
+      </w:r>
+      <w:proofErr w:type="spellStart"/>
+      <w:r>
+        <w:rPr>
+          <w:lang w:val="en-US"/>
+        </w:rPr>
+        <w:t>ball.body.left</w:t>
+      </w:r>
+      <w:proofErr w:type="spellEnd"/>
+      <w:r>
+        <w:rPr>
+          <w:lang w:val="en-US"/>
+        </w:rPr>
+        <w:t xml:space="preserve"> &lt;= 0)</w:t>
       </w:r>
       <w:r>
         <w:rPr>
@@ -7861,7 +9097,7 @@
     </w:p>
     <w:p>
       <w:pPr>
-        <w:pStyle w:val="ListParagraph"/>
+        <w:pStyle w:val="Lijstalinea"/>
         <w:numPr>
           <w:ilvl w:val="0"/>
           <w:numId w:val="1"/>
@@ -7874,12 +9110,26 @@
         <w:rPr>
           <w:lang w:val="en-US"/>
         </w:rPr>
-        <w:t>If hitting the left wall, the score of the right player should be increased, which is done by increasing the “scoreRight” variable. The exact opposite is true for hitting the right wall, of course.</w:t>
-      </w:r>
-    </w:p>
-    <w:p>
-      <w:pPr>
-        <w:pStyle w:val="ListParagraph"/>
+        <w:t>If hitting the left wall, the score of the right player should be increased, which is done by increasing the “</w:t>
+      </w:r>
+      <w:proofErr w:type="spellStart"/>
+      <w:r>
+        <w:rPr>
+          <w:lang w:val="en-US"/>
+        </w:rPr>
+        <w:t>scoreRight</w:t>
+      </w:r>
+      <w:proofErr w:type="spellEnd"/>
+      <w:r>
+        <w:rPr>
+          <w:lang w:val="en-US"/>
+        </w:rPr>
+        <w:t>” variable. The exact opposite is true for hitting the right wall, of course.</w:t>
+      </w:r>
+    </w:p>
+    <w:p>
+      <w:pPr>
+        <w:pStyle w:val="Lijstalinea"/>
         <w:numPr>
           <w:ilvl w:val="0"/>
           <w:numId w:val="1"/>
@@ -7892,7 +9142,21 @@
         <w:rPr>
           <w:lang w:val="en-US"/>
         </w:rPr>
-        <w:t>After increasing the score value, it must still be updated in the score text. This is done by setting the text through the “setText” function. We pass the text we want to set, which is the newly updated score.</w:t>
+        <w:t>After increasing the score value, it must still be updated in the score text. This is done by setting the text through the “</w:t>
+      </w:r>
+      <w:proofErr w:type="spellStart"/>
+      <w:r>
+        <w:rPr>
+          <w:lang w:val="en-US"/>
+        </w:rPr>
+        <w:t>setText</w:t>
+      </w:r>
+      <w:proofErr w:type="spellEnd"/>
+      <w:r>
+        <w:rPr>
+          <w:lang w:val="en-US"/>
+        </w:rPr>
+        <w:t>” function. We pass the text we want to set, which is the newly updated score.</w:t>
       </w:r>
     </w:p>
     <w:p>
@@ -7910,7 +9174,7 @@
     </w:p>
     <w:p>
       <w:pPr>
-        <w:pStyle w:val="Heading2"/>
+        <w:pStyle w:val="Kop2"/>
         <w:rPr>
           <w:lang w:val="en-US"/>
         </w:rPr>
@@ -7960,12 +9224,14 @@
         </w:rPr>
         <w:t>As you might have guessed we have to edit our existing “</w:t>
       </w:r>
+      <w:proofErr w:type="spellStart"/>
       <w:r>
         <w:rPr>
           <w:lang w:val="en-US"/>
         </w:rPr>
         <w:t>launchBall</w:t>
       </w:r>
+      <w:proofErr w:type="spellEnd"/>
       <w:r>
         <w:rPr>
           <w:lang w:val="en-US"/>
@@ -7996,12 +9262,13 @@
         <w:rPr>
           <w:lang w:val="en-US"/>
         </w:rPr>
+        <w:lastRenderedPageBreak/>
         <w:t>Change the contents of this function to the following:</w:t>
       </w:r>
     </w:p>
     <w:p>
       <w:pPr>
-        <w:pStyle w:val="HTMLPreformatted"/>
+        <w:pStyle w:val="HTML-voorafopgemaakt"/>
         <w:shd w:val="clear" w:color="auto" w:fill="2B2B2B"/>
         <w:rPr>
           <w:color w:val="A9B7C6"/>
@@ -8022,7 +9289,23 @@
           <w:color w:val="A9B7C6"/>
           <w:lang w:val="en-US"/>
         </w:rPr>
-        <w:t xml:space="preserve"> randomVelocity = {</w:t>
+        <w:t xml:space="preserve"> </w:t>
+      </w:r>
+      <w:proofErr w:type="spellStart"/>
+      <w:r>
+        <w:rPr>
+          <w:color w:val="A9B7C6"/>
+          <w:lang w:val="en-US"/>
+        </w:rPr>
+        <w:t>randomVelocity</w:t>
+      </w:r>
+      <w:proofErr w:type="spellEnd"/>
+      <w:r>
+        <w:rPr>
+          <w:color w:val="A9B7C6"/>
+          <w:lang w:val="en-US"/>
+        </w:rPr>
+        <w:t xml:space="preserve"> = {</w:t>
       </w:r>
       <w:r>
         <w:rPr>
@@ -8101,7 +9384,7 @@
     </w:p>
     <w:p>
       <w:pPr>
-        <w:pStyle w:val="HTMLPreformatted"/>
+        <w:pStyle w:val="HTML-voorafopgemaakt"/>
         <w:shd w:val="clear" w:color="auto" w:fill="2B2B2B"/>
         <w:rPr>
           <w:color w:val="A9B7C6"/>
@@ -8113,7 +9396,31 @@
           <w:color w:val="A9B7C6"/>
           <w:lang w:val="en-US"/>
         </w:rPr>
-        <w:t xml:space="preserve">    randomVelocity = Phaser.</w:t>
+        <w:t xml:space="preserve">    </w:t>
+      </w:r>
+      <w:proofErr w:type="spellStart"/>
+      <w:r>
+        <w:rPr>
+          <w:color w:val="A9B7C6"/>
+          <w:lang w:val="en-US"/>
+        </w:rPr>
+        <w:t>randomVelocity</w:t>
+      </w:r>
+      <w:proofErr w:type="spellEnd"/>
+      <w:r>
+        <w:rPr>
+          <w:color w:val="A9B7C6"/>
+          <w:lang w:val="en-US"/>
+        </w:rPr>
+        <w:t xml:space="preserve"> = </w:t>
+      </w:r>
+      <w:proofErr w:type="spellStart"/>
+      <w:r>
+        <w:rPr>
+          <w:color w:val="A9B7C6"/>
+          <w:lang w:val="en-US"/>
+        </w:rPr>
+        <w:t>Phaser.</w:t>
       </w:r>
       <w:r>
         <w:rPr>
@@ -8136,13 +9443,23 @@
         </w:rPr>
         <w:t>RandomXY</w:t>
       </w:r>
-      <w:r>
-        <w:rPr>
-          <w:color w:val="A9B7C6"/>
-          <w:lang w:val="en-US"/>
-        </w:rPr>
-        <w:t>(randomVelocity</w:t>
-      </w:r>
+      <w:proofErr w:type="spellEnd"/>
+      <w:r>
+        <w:rPr>
+          <w:color w:val="A9B7C6"/>
+          <w:lang w:val="en-US"/>
+        </w:rPr>
+        <w:t>(</w:t>
+      </w:r>
+      <w:proofErr w:type="spellStart"/>
+      <w:r>
+        <w:rPr>
+          <w:color w:val="A9B7C6"/>
+          <w:lang w:val="en-US"/>
+        </w:rPr>
+        <w:t>randomVelocity</w:t>
+      </w:r>
+      <w:proofErr w:type="spellEnd"/>
       <w:r>
         <w:rPr>
           <w:b/>
@@ -8171,7 +9488,7 @@
     </w:p>
     <w:p>
       <w:pPr>
-        <w:pStyle w:val="HTMLPreformatted"/>
+        <w:pStyle w:val="HTML-voorafopgemaakt"/>
         <w:shd w:val="clear" w:color="auto" w:fill="2B2B2B"/>
         <w:rPr>
           <w:color w:val="A9B7C6"/>
@@ -8183,7 +9500,15 @@
           <w:color w:val="A9B7C6"/>
           <w:lang w:val="en-US"/>
         </w:rPr>
-        <w:t xml:space="preserve">    randomVelocity.</w:t>
+        <w:t xml:space="preserve">    </w:t>
+      </w:r>
+      <w:proofErr w:type="spellStart"/>
+      <w:r>
+        <w:rPr>
+          <w:color w:val="A9B7C6"/>
+          <w:lang w:val="en-US"/>
+        </w:rPr>
+        <w:t>randomVelocity.</w:t>
       </w:r>
       <w:r>
         <w:rPr>
@@ -8192,12 +9517,21 @@
         </w:rPr>
         <w:t>x</w:t>
       </w:r>
-      <w:r>
-        <w:rPr>
-          <w:color w:val="A9B7C6"/>
-          <w:lang w:val="en-US"/>
-        </w:rPr>
-        <w:t xml:space="preserve"> = (randomVelocity.</w:t>
+      <w:proofErr w:type="spellEnd"/>
+      <w:r>
+        <w:rPr>
+          <w:color w:val="A9B7C6"/>
+          <w:lang w:val="en-US"/>
+        </w:rPr>
+        <w:t xml:space="preserve"> = (</w:t>
+      </w:r>
+      <w:proofErr w:type="spellStart"/>
+      <w:r>
+        <w:rPr>
+          <w:color w:val="A9B7C6"/>
+          <w:lang w:val="en-US"/>
+        </w:rPr>
+        <w:t>randomVelocity.</w:t>
       </w:r>
       <w:r>
         <w:rPr>
@@ -8206,6 +9540,7 @@
         </w:rPr>
         <w:t>x</w:t>
       </w:r>
+      <w:proofErr w:type="spellEnd"/>
       <w:r>
         <w:rPr>
           <w:color w:val="A9B7C6"/>
@@ -8260,7 +9595,7 @@
     </w:p>
     <w:p>
       <w:pPr>
-        <w:pStyle w:val="HTMLPreformatted"/>
+        <w:pStyle w:val="HTML-voorafopgemaakt"/>
         <w:shd w:val="clear" w:color="auto" w:fill="2B2B2B"/>
         <w:rPr>
           <w:color w:val="A9B7C6"/>
@@ -8270,7 +9605,7 @@
     </w:p>
     <w:p>
       <w:pPr>
-        <w:pStyle w:val="HTMLPreformatted"/>
+        <w:pStyle w:val="HTML-voorafopgemaakt"/>
         <w:shd w:val="clear" w:color="auto" w:fill="2B2B2B"/>
         <w:rPr>
           <w:b/>
@@ -8284,7 +9619,15 @@
           <w:color w:val="A9B7C6"/>
           <w:lang w:val="en-US"/>
         </w:rPr>
-        <w:t xml:space="preserve">    ball.</w:t>
+        <w:t xml:space="preserve">    </w:t>
+      </w:r>
+      <w:proofErr w:type="spellStart"/>
+      <w:r>
+        <w:rPr>
+          <w:color w:val="A9B7C6"/>
+          <w:lang w:val="en-US"/>
+        </w:rPr>
+        <w:t>ball.</w:t>
       </w:r>
       <w:r>
         <w:rPr>
@@ -8293,12 +9636,21 @@
         </w:rPr>
         <w:t>setVelocity</w:t>
       </w:r>
-      <w:r>
-        <w:rPr>
-          <w:color w:val="A9B7C6"/>
-          <w:lang w:val="en-US"/>
-        </w:rPr>
-        <w:t>(randomVelocity.</w:t>
+      <w:proofErr w:type="spellEnd"/>
+      <w:r>
+        <w:rPr>
+          <w:color w:val="A9B7C6"/>
+          <w:lang w:val="en-US"/>
+        </w:rPr>
+        <w:t>(</w:t>
+      </w:r>
+      <w:proofErr w:type="spellStart"/>
+      <w:r>
+        <w:rPr>
+          <w:color w:val="A9B7C6"/>
+          <w:lang w:val="en-US"/>
+        </w:rPr>
+        <w:t>randomVelocity.</w:t>
       </w:r>
       <w:r>
         <w:rPr>
@@ -8307,6 +9659,7 @@
         </w:rPr>
         <w:t>x</w:t>
       </w:r>
+      <w:proofErr w:type="spellEnd"/>
       <w:r>
         <w:rPr>
           <w:b/>
@@ -8321,7 +9674,15 @@
           <w:color w:val="A9B7C6"/>
           <w:lang w:val="en-US"/>
         </w:rPr>
-        <w:t xml:space="preserve"> randomVelocity.</w:t>
+        <w:t xml:space="preserve"> </w:t>
+      </w:r>
+      <w:proofErr w:type="spellStart"/>
+      <w:r>
+        <w:rPr>
+          <w:color w:val="A9B7C6"/>
+          <w:lang w:val="en-US"/>
+        </w:rPr>
+        <w:t>randomVelocity.</w:t>
       </w:r>
       <w:r>
         <w:rPr>
@@ -8330,6 +9691,7 @@
         </w:rPr>
         <w:t>y</w:t>
       </w:r>
+      <w:proofErr w:type="spellEnd"/>
       <w:r>
         <w:rPr>
           <w:color w:val="A9B7C6"/>
@@ -8471,12 +9833,21 @@
           <w:lang w:val="en-US"/>
         </w:rPr>
       </w:pPr>
+      <w:proofErr w:type="spellStart"/>
       <w:r>
         <w:rPr>
           <w:color w:val="FFFFFF" w:themeColor="background1"/>
           <w:lang w:val="en-US"/>
         </w:rPr>
-        <w:t>npm run build</w:t>
+        <w:t>npm</w:t>
+      </w:r>
+      <w:proofErr w:type="spellEnd"/>
+      <w:r>
+        <w:rPr>
+          <w:color w:val="FFFFFF" w:themeColor="background1"/>
+          <w:lang w:val="en-US"/>
+        </w:rPr>
+        <w:t xml:space="preserve"> run build</w:t>
       </w:r>
     </w:p>
     <w:p>
@@ -8558,6 +9929,7 @@
         <w:t xml:space="preserve"> or </w:t>
       </w:r>
       <w:hyperlink r:id="rId22" w:history="1">
+        <w:proofErr w:type="spellStart"/>
         <w:r>
           <w:rPr>
             <w:rStyle w:val="Hyperlink"/>
@@ -8565,12 +9937,27 @@
           </w:rPr>
           <w:t>GameJolt</w:t>
         </w:r>
+        <w:proofErr w:type="spellEnd"/>
       </w:hyperlink>
       <w:r>
         <w:rPr>
           <w:lang w:val="en-US"/>
         </w:rPr>
-        <w:t xml:space="preserve">. I’m currently making a moonlander type game where I’m actually building my own engine in the process. It’s called </w:t>
+        <w:t xml:space="preserve">. I’m currently making a </w:t>
+      </w:r>
+      <w:proofErr w:type="spellStart"/>
+      <w:r>
+        <w:rPr>
+          <w:lang w:val="en-US"/>
+        </w:rPr>
+        <w:t>moonlander</w:t>
+      </w:r>
+      <w:proofErr w:type="spellEnd"/>
+      <w:r>
+        <w:rPr>
+          <w:lang w:val="en-US"/>
+        </w:rPr>
+        <w:t xml:space="preserve"> type game where I’m actually building my own engine in the process. It’s called </w:t>
       </w:r>
       <w:hyperlink r:id="rId23" w:history="1">
         <w:r>
@@ -8590,7 +9977,7 @@
     </w:p>
     <w:p>
       <w:pPr>
-        <w:pStyle w:val="Heading1"/>
+        <w:pStyle w:val="Kop1"/>
         <w:rPr>
           <w:lang w:val="en-US"/>
         </w:rPr>
@@ -8630,7 +10017,7 @@
     </w:p>
     <w:p>
       <w:pPr>
-        <w:pStyle w:val="Heading2"/>
+        <w:pStyle w:val="Kop2"/>
         <w:rPr>
           <w:lang w:val="en-US"/>
         </w:rPr>
@@ -8673,12 +10060,14 @@
         </w:rPr>
         <w:t>Try adding a new effect in the “</w:t>
       </w:r>
+      <w:proofErr w:type="spellStart"/>
       <w:r>
         <w:rPr>
           <w:lang w:val="en-US"/>
         </w:rPr>
         <w:t>ballPaddleCollision</w:t>
       </w:r>
+      <w:proofErr w:type="spellEnd"/>
       <w:r>
         <w:rPr>
           <w:lang w:val="en-US"/>
@@ -8688,7 +10077,7 @@
     </w:p>
     <w:p>
       <w:pPr>
-        <w:pStyle w:val="Heading2"/>
+        <w:pStyle w:val="Kop2"/>
         <w:rPr>
           <w:lang w:val="en-US"/>
         </w:rPr>
@@ -8728,15 +10117,16 @@
     </w:p>
     <w:p>
       <w:pPr>
-        <w:pStyle w:val="Heading2"/>
-        <w:rPr>
-          <w:lang w:val="en-US"/>
-        </w:rPr>
-      </w:pPr>
-      <w:r>
-        <w:rPr>
-          <w:lang w:val="en-US"/>
-        </w:rPr>
+        <w:pStyle w:val="Kop2"/>
+        <w:rPr>
+          <w:lang w:val="en-US"/>
+        </w:rPr>
+      </w:pPr>
+      <w:r>
+        <w:rPr>
+          <w:lang w:val="en-US"/>
+        </w:rPr>
+        <w:lastRenderedPageBreak/>
         <w:t>Assignment 3: AI opponent</w:t>
       </w:r>
     </w:p>
@@ -8776,15 +10166,7 @@
         <w:rPr>
           <w:lang w:val="en-US"/>
         </w:rPr>
-        <w:t>Don’t forget to disable the buttons t</w:t>
-      </w:r>
-      <w:bookmarkStart w:id="0" w:name="_GoBack"/>
-      <w:bookmarkEnd w:id="0"/>
-      <w:r>
-        <w:rPr>
-          <w:lang w:val="en-US"/>
-        </w:rPr>
-        <w:t>o control this paddle. Otherwise you could easily boycott your automated opponent.</w:t>
+        <w:t>Don’t forget to disable the buttons to control this paddle. Otherwise you could easily boycott your automated opponent.</w:t>
       </w:r>
     </w:p>
     <w:sectPr>
@@ -8798,7 +10180,7 @@
 </file>
 
 <file path=word/endnotes.xml><?xml version="1.0" encoding="utf-8"?>
-<w:endnotes xmlns:wpc="http://schemas.microsoft.com/office/word/2010/wordprocessingCanvas" xmlns:mc="http://schemas.openxmlformats.org/markup-compatibility/2006" xmlns:o="urn:schemas-microsoft-com:office:office" xmlns:r="http://schemas.openxmlformats.org/officeDocument/2006/relationships" xmlns:m="http://schemas.openxmlformats.org/officeDocument/2006/math" xmlns:v="urn:schemas-microsoft-com:vml" xmlns:wp14="http://schemas.microsoft.com/office/word/2010/wordprocessingDrawing" xmlns:wp="http://schemas.openxmlformats.org/drawingml/2006/wordprocessingDrawing" xmlns:w10="urn:schemas-microsoft-com:office:word" xmlns:w="http://schemas.openxmlformats.org/wordprocessingml/2006/main" xmlns:w14="http://schemas.microsoft.com/office/word/2010/wordml" xmlns:w15="http://schemas.microsoft.com/office/word/2012/wordml" xmlns:wpg="http://schemas.microsoft.com/office/word/2010/wordprocessingGroup" xmlns:wpi="http://schemas.microsoft.com/office/word/2010/wordprocessingInk" xmlns:wne="http://schemas.microsoft.com/office/word/2006/wordml" xmlns:wps="http://schemas.microsoft.com/office/word/2010/wordprocessingShape" mc:Ignorable="w14 w15 wp14">
+<w:endnotes xmlns:wpc="http://schemas.microsoft.com/office/word/2010/wordprocessingCanvas" xmlns:cx="http://schemas.microsoft.com/office/drawing/2014/chartex" xmlns:cx1="http://schemas.microsoft.com/office/drawing/2015/9/8/chartex" xmlns:cx2="http://schemas.microsoft.com/office/drawing/2015/10/21/chartex" xmlns:cx3="http://schemas.microsoft.com/office/drawing/2016/5/9/chartex" xmlns:cx4="http://schemas.microsoft.com/office/drawing/2016/5/10/chartex" xmlns:cx5="http://schemas.microsoft.com/office/drawing/2016/5/11/chartex" xmlns:cx6="http://schemas.microsoft.com/office/drawing/2016/5/12/chartex" xmlns:cx7="http://schemas.microsoft.com/office/drawing/2016/5/13/chartex" xmlns:cx8="http://schemas.microsoft.com/office/drawing/2016/5/14/chartex" xmlns:mc="http://schemas.openxmlformats.org/markup-compatibility/2006" xmlns:aink="http://schemas.microsoft.com/office/drawing/2016/ink" xmlns:am3d="http://schemas.microsoft.com/office/drawing/2017/model3d" xmlns:o="urn:schemas-microsoft-com:office:office" xmlns:r="http://schemas.openxmlformats.org/officeDocument/2006/relationships" xmlns:m="http://schemas.openxmlformats.org/officeDocument/2006/math" xmlns:v="urn:schemas-microsoft-com:vml" xmlns:wp14="http://schemas.microsoft.com/office/word/2010/wordprocessingDrawing" xmlns:wp="http://schemas.openxmlformats.org/drawingml/2006/wordprocessingDrawing" xmlns:w10="urn:schemas-microsoft-com:office:word" xmlns:w="http://schemas.openxmlformats.org/wordprocessingml/2006/main" xmlns:w14="http://schemas.microsoft.com/office/word/2010/wordml" xmlns:w15="http://schemas.microsoft.com/office/word/2012/wordml" xmlns:w16cid="http://schemas.microsoft.com/office/word/2016/wordml/cid" xmlns:w16se="http://schemas.microsoft.com/office/word/2015/wordml/symex" xmlns:wpg="http://schemas.microsoft.com/office/word/2010/wordprocessingGroup" xmlns:wpi="http://schemas.microsoft.com/office/word/2010/wordprocessingInk" xmlns:wne="http://schemas.microsoft.com/office/word/2006/wordml" xmlns:wps="http://schemas.microsoft.com/office/word/2010/wordprocessingShape" mc:Ignorable="w14 w15 w16se w16cid wp14">
   <w:endnote w:type="separator" w:id="-1">
     <w:p>
       <w:pPr>
@@ -8823,7 +10205,7 @@
 </file>
 
 <file path=word/footnotes.xml><?xml version="1.0" encoding="utf-8"?>
-<w:footnotes xmlns:wpc="http://schemas.microsoft.com/office/word/2010/wordprocessingCanvas" xmlns:mc="http://schemas.openxmlformats.org/markup-compatibility/2006" xmlns:o="urn:schemas-microsoft-com:office:office" xmlns:r="http://schemas.openxmlformats.org/officeDocument/2006/relationships" xmlns:m="http://schemas.openxmlformats.org/officeDocument/2006/math" xmlns:v="urn:schemas-microsoft-com:vml" xmlns:wp14="http://schemas.microsoft.com/office/word/2010/wordprocessingDrawing" xmlns:wp="http://schemas.openxmlformats.org/drawingml/2006/wordprocessingDrawing" xmlns:w10="urn:schemas-microsoft-com:office:word" xmlns:w="http://schemas.openxmlformats.org/wordprocessingml/2006/main" xmlns:w14="http://schemas.microsoft.com/office/word/2010/wordml" xmlns:w15="http://schemas.microsoft.com/office/word/2012/wordml" xmlns:wpg="http://schemas.microsoft.com/office/word/2010/wordprocessingGroup" xmlns:wpi="http://schemas.microsoft.com/office/word/2010/wordprocessingInk" xmlns:wne="http://schemas.microsoft.com/office/word/2006/wordml" xmlns:wps="http://schemas.microsoft.com/office/word/2010/wordprocessingShape" mc:Ignorable="w14 w15 wp14">
+<w:footnotes xmlns:wpc="http://schemas.microsoft.com/office/word/2010/wordprocessingCanvas" xmlns:cx="http://schemas.microsoft.com/office/drawing/2014/chartex" xmlns:cx1="http://schemas.microsoft.com/office/drawing/2015/9/8/chartex" xmlns:cx2="http://schemas.microsoft.com/office/drawing/2015/10/21/chartex" xmlns:cx3="http://schemas.microsoft.com/office/drawing/2016/5/9/chartex" xmlns:cx4="http://schemas.microsoft.com/office/drawing/2016/5/10/chartex" xmlns:cx5="http://schemas.microsoft.com/office/drawing/2016/5/11/chartex" xmlns:cx6="http://schemas.microsoft.com/office/drawing/2016/5/12/chartex" xmlns:cx7="http://schemas.microsoft.com/office/drawing/2016/5/13/chartex" xmlns:cx8="http://schemas.microsoft.com/office/drawing/2016/5/14/chartex" xmlns:mc="http://schemas.openxmlformats.org/markup-compatibility/2006" xmlns:aink="http://schemas.microsoft.com/office/drawing/2016/ink" xmlns:am3d="http://schemas.microsoft.com/office/drawing/2017/model3d" xmlns:o="urn:schemas-microsoft-com:office:office" xmlns:r="http://schemas.openxmlformats.org/officeDocument/2006/relationships" xmlns:m="http://schemas.openxmlformats.org/officeDocument/2006/math" xmlns:v="urn:schemas-microsoft-com:vml" xmlns:wp14="http://schemas.microsoft.com/office/word/2010/wordprocessingDrawing" xmlns:wp="http://schemas.openxmlformats.org/drawingml/2006/wordprocessingDrawing" xmlns:w10="urn:schemas-microsoft-com:office:word" xmlns:w="http://schemas.openxmlformats.org/wordprocessingml/2006/main" xmlns:w14="http://schemas.microsoft.com/office/word/2010/wordml" xmlns:w15="http://schemas.microsoft.com/office/word/2012/wordml" xmlns:w16cid="http://schemas.microsoft.com/office/word/2016/wordml/cid" xmlns:w16se="http://schemas.microsoft.com/office/word/2015/wordml/symex" xmlns:wpg="http://schemas.microsoft.com/office/word/2010/wordprocessingGroup" xmlns:wpi="http://schemas.microsoft.com/office/word/2010/wordprocessingInk" xmlns:wne="http://schemas.microsoft.com/office/word/2006/wordml" xmlns:wps="http://schemas.microsoft.com/office/word/2010/wordprocessingShape" mc:Ignorable="w14 w15 w16se w16cid wp14">
   <w:footnote w:type="separator" w:id="-1">
     <w:p>
       <w:pPr>
@@ -8848,7 +10230,7 @@
 </file>
 
 <file path=word/numbering.xml><?xml version="1.0" encoding="utf-8"?>
-<w:numbering xmlns:wpc="http://schemas.microsoft.com/office/word/2010/wordprocessingCanvas" xmlns:mc="http://schemas.openxmlformats.org/markup-compatibility/2006" xmlns:o="urn:schemas-microsoft-com:office:office" xmlns:r="http://schemas.openxmlformats.org/officeDocument/2006/relationships" xmlns:m="http://schemas.openxmlformats.org/officeDocument/2006/math" xmlns:v="urn:schemas-microsoft-com:vml" xmlns:wp14="http://schemas.microsoft.com/office/word/2010/wordprocessingDrawing" xmlns:wp="http://schemas.openxmlformats.org/drawingml/2006/wordprocessingDrawing" xmlns:w10="urn:schemas-microsoft-com:office:word" xmlns:w="http://schemas.openxmlformats.org/wordprocessingml/2006/main" xmlns:w14="http://schemas.microsoft.com/office/word/2010/wordml" xmlns:w15="http://schemas.microsoft.com/office/word/2012/wordml" xmlns:wpg="http://schemas.microsoft.com/office/word/2010/wordprocessingGroup" xmlns:wpi="http://schemas.microsoft.com/office/word/2010/wordprocessingInk" xmlns:wne="http://schemas.microsoft.com/office/word/2006/wordml" xmlns:wps="http://schemas.microsoft.com/office/word/2010/wordprocessingShape" mc:Ignorable="w14 w15 wp14">
+<w:numbering xmlns:wpc="http://schemas.microsoft.com/office/word/2010/wordprocessingCanvas" xmlns:cx="http://schemas.microsoft.com/office/drawing/2014/chartex" xmlns:cx1="http://schemas.microsoft.com/office/drawing/2015/9/8/chartex" xmlns:cx2="http://schemas.microsoft.com/office/drawing/2015/10/21/chartex" xmlns:cx3="http://schemas.microsoft.com/office/drawing/2016/5/9/chartex" xmlns:cx4="http://schemas.microsoft.com/office/drawing/2016/5/10/chartex" xmlns:cx5="http://schemas.microsoft.com/office/drawing/2016/5/11/chartex" xmlns:cx6="http://schemas.microsoft.com/office/drawing/2016/5/12/chartex" xmlns:cx7="http://schemas.microsoft.com/office/drawing/2016/5/13/chartex" xmlns:cx8="http://schemas.microsoft.com/office/drawing/2016/5/14/chartex" xmlns:mc="http://schemas.openxmlformats.org/markup-compatibility/2006" xmlns:aink="http://schemas.microsoft.com/office/drawing/2016/ink" xmlns:am3d="http://schemas.microsoft.com/office/drawing/2017/model3d" xmlns:o="urn:schemas-microsoft-com:office:office" xmlns:r="http://schemas.openxmlformats.org/officeDocument/2006/relationships" xmlns:m="http://schemas.openxmlformats.org/officeDocument/2006/math" xmlns:v="urn:schemas-microsoft-com:vml" xmlns:wp14="http://schemas.microsoft.com/office/word/2010/wordprocessingDrawing" xmlns:wp="http://schemas.openxmlformats.org/drawingml/2006/wordprocessingDrawing" xmlns:w10="urn:schemas-microsoft-com:office:word" xmlns:w="http://schemas.openxmlformats.org/wordprocessingml/2006/main" xmlns:w14="http://schemas.microsoft.com/office/word/2010/wordml" xmlns:w15="http://schemas.microsoft.com/office/word/2012/wordml" xmlns:w16cid="http://schemas.microsoft.com/office/word/2016/wordml/cid" xmlns:w16se="http://schemas.microsoft.com/office/word/2015/wordml/symex" xmlns:wpg="http://schemas.microsoft.com/office/word/2010/wordprocessingGroup" xmlns:wpi="http://schemas.microsoft.com/office/word/2010/wordprocessingInk" xmlns:wne="http://schemas.microsoft.com/office/word/2006/wordml" xmlns:wps="http://schemas.microsoft.com/office/word/2010/wordprocessingShape" mc:Ignorable="w14 w15 w16se w16cid wp14">
   <w:abstractNum w:abstractNumId="0" w15:restartNumberingAfterBreak="0">
     <w:nsid w:val="5CFC6BA0"/>
     <w:multiLevelType w:val="hybridMultilevel"/>
@@ -8968,7 +10350,7 @@
 </file>
 
 <file path=word/styles.xml><?xml version="1.0" encoding="utf-8"?>
-<w:styles xmlns:mc="http://schemas.openxmlformats.org/markup-compatibility/2006" xmlns:r="http://schemas.openxmlformats.org/officeDocument/2006/relationships" xmlns:w="http://schemas.openxmlformats.org/wordprocessingml/2006/main" xmlns:w14="http://schemas.microsoft.com/office/word/2010/wordml" xmlns:w15="http://schemas.microsoft.com/office/word/2012/wordml" mc:Ignorable="w14 w15">
+<w:styles xmlns:mc="http://schemas.openxmlformats.org/markup-compatibility/2006" xmlns:r="http://schemas.openxmlformats.org/officeDocument/2006/relationships" xmlns:w="http://schemas.openxmlformats.org/wordprocessingml/2006/main" xmlns:w14="http://schemas.microsoft.com/office/word/2010/wordml" xmlns:w15="http://schemas.microsoft.com/office/word/2012/wordml" xmlns:w16cid="http://schemas.microsoft.com/office/word/2016/wordml/cid" xmlns:w16se="http://schemas.microsoft.com/office/word/2015/wordml/symex" mc:Ignorable="w14 w15 w16se w16cid">
   <w:docDefaults>
     <w:rPrDefault>
       <w:rPr>
@@ -8984,7 +10366,7 @@
       </w:pPr>
     </w:pPrDefault>
   </w:docDefaults>
-  <w:latentStyles w:defLockedState="0" w:defUIPriority="99" w:defSemiHidden="0" w:defUnhideWhenUsed="0" w:defQFormat="0" w:count="371">
+  <w:latentStyles w:defLockedState="0" w:defUIPriority="99" w:defSemiHidden="0" w:defUnhideWhenUsed="0" w:defQFormat="0" w:count="375">
     <w:lsdException w:name="Normal" w:uiPriority="0" w:qFormat="1"/>
     <w:lsdException w:name="heading 1" w:uiPriority="9" w:qFormat="1"/>
     <w:lsdException w:name="heading 2" w:semiHidden="1" w:uiPriority="9" w:unhideWhenUsed="1" w:qFormat="1"/>
@@ -9090,7 +10472,6 @@
     <w:lsdException w:name="HTML Sample" w:semiHidden="1" w:unhideWhenUsed="1"/>
     <w:lsdException w:name="HTML Typewriter" w:semiHidden="1" w:unhideWhenUsed="1"/>
     <w:lsdException w:name="HTML Variable" w:semiHidden="1" w:unhideWhenUsed="1"/>
-    <w:lsdException w:name="Normal Table" w:semiHidden="1" w:unhideWhenUsed="1"/>
     <w:lsdException w:name="annotation subject" w:semiHidden="1" w:unhideWhenUsed="1"/>
     <w:lsdException w:name="No List" w:semiHidden="1" w:unhideWhenUsed="1"/>
     <w:lsdException w:name="Outline List 1" w:semiHidden="1" w:unhideWhenUsed="1"/>
@@ -9134,10 +10515,8 @@
     <w:lsdException w:name="Table Elegant" w:semiHidden="1" w:unhideWhenUsed="1"/>
     <w:lsdException w:name="Table Professional" w:semiHidden="1" w:unhideWhenUsed="1"/>
     <w:lsdException w:name="Table Subtle 1" w:semiHidden="1" w:unhideWhenUsed="1"/>
-    <w:lsdException w:name="Table Subtle 2" w:semiHidden="1" w:unhideWhenUsed="1"/>
     <w:lsdException w:name="Table Web 1" w:semiHidden="1" w:unhideWhenUsed="1"/>
     <w:lsdException w:name="Table Web 2" w:semiHidden="1" w:unhideWhenUsed="1"/>
-    <w:lsdException w:name="Table Web 3" w:semiHidden="1" w:unhideWhenUsed="1"/>
     <w:lsdException w:name="Balloon Text" w:semiHidden="1" w:unhideWhenUsed="1"/>
     <w:lsdException w:name="Table Grid" w:uiPriority="39"/>
     <w:lsdException w:name="Table Theme" w:semiHidden="1" w:unhideWhenUsed="1"/>
@@ -9356,16 +10735,20 @@
     <w:lsdException w:name="List Table 5 Dark Accent 6" w:uiPriority="50"/>
     <w:lsdException w:name="List Table 6 Colorful Accent 6" w:uiPriority="51"/>
     <w:lsdException w:name="List Table 7 Colorful Accent 6" w:uiPriority="52"/>
+    <w:lsdException w:name="Mention" w:semiHidden="1" w:unhideWhenUsed="1"/>
+    <w:lsdException w:name="Smart Hyperlink" w:semiHidden="1" w:unhideWhenUsed="1"/>
+    <w:lsdException w:name="Hashtag" w:semiHidden="1" w:unhideWhenUsed="1"/>
+    <w:lsdException w:name="Unresolved Mention" w:semiHidden="1" w:unhideWhenUsed="1"/>
   </w:latentStyles>
-  <w:style w:type="paragraph" w:default="1" w:styleId="Normal">
+  <w:style w:type="paragraph" w:default="1" w:styleId="Standaard">
     <w:name w:val="Normal"/>
     <w:qFormat/>
   </w:style>
-  <w:style w:type="paragraph" w:styleId="Heading1">
+  <w:style w:type="paragraph" w:styleId="Kop1">
     <w:name w:val="heading 1"/>
-    <w:basedOn w:val="Normal"/>
-    <w:next w:val="Normal"/>
-    <w:link w:val="Heading1Char"/>
+    <w:basedOn w:val="Standaard"/>
+    <w:next w:val="Standaard"/>
+    <w:link w:val="Kop1Char"/>
     <w:uiPriority w:val="9"/>
     <w:qFormat/>
     <w:rsid w:val="002E7685"/>
@@ -9382,11 +10765,11 @@
       <w:szCs w:val="32"/>
     </w:rPr>
   </w:style>
-  <w:style w:type="paragraph" w:styleId="Heading2">
+  <w:style w:type="paragraph" w:styleId="Kop2">
     <w:name w:val="heading 2"/>
-    <w:basedOn w:val="Normal"/>
-    <w:next w:val="Normal"/>
-    <w:link w:val="Heading2Char"/>
+    <w:basedOn w:val="Standaard"/>
+    <w:next w:val="Standaard"/>
+    <w:link w:val="Kop2Char"/>
     <w:uiPriority w:val="9"/>
     <w:unhideWhenUsed/>
     <w:qFormat/>
@@ -9404,13 +10787,13 @@
       <w:szCs w:val="26"/>
     </w:rPr>
   </w:style>
-  <w:style w:type="character" w:default="1" w:styleId="DefaultParagraphFont">
+  <w:style w:type="character" w:default="1" w:styleId="Standaardalinea-lettertype">
     <w:name w:val="Default Paragraph Font"/>
     <w:uiPriority w:val="1"/>
     <w:semiHidden/>
     <w:unhideWhenUsed/>
   </w:style>
-  <w:style w:type="table" w:default="1" w:styleId="TableNormal">
+  <w:style w:type="table" w:default="1" w:styleId="Standaardtabel">
     <w:name w:val="Normal Table"/>
     <w:uiPriority w:val="99"/>
     <w:semiHidden/>
@@ -9425,17 +10808,17 @@
       </w:tblCellMar>
     </w:tblPr>
   </w:style>
-  <w:style w:type="numbering" w:default="1" w:styleId="NoList">
+  <w:style w:type="numbering" w:default="1" w:styleId="Geenlijst">
     <w:name w:val="No List"/>
     <w:uiPriority w:val="99"/>
     <w:semiHidden/>
     <w:unhideWhenUsed/>
   </w:style>
-  <w:style w:type="paragraph" w:styleId="Title">
+  <w:style w:type="paragraph" w:styleId="Titel">
     <w:name w:val="Title"/>
-    <w:basedOn w:val="Normal"/>
-    <w:next w:val="Normal"/>
-    <w:link w:val="TitleChar"/>
+    <w:basedOn w:val="Standaard"/>
+    <w:next w:val="Standaard"/>
+    <w:link w:val="TitelChar"/>
     <w:uiPriority w:val="10"/>
     <w:qFormat/>
     <w:rsid w:val="002E7685"/>
@@ -9451,10 +10834,10 @@
       <w:szCs w:val="56"/>
     </w:rPr>
   </w:style>
-  <w:style w:type="character" w:customStyle="1" w:styleId="TitleChar">
-    <w:name w:val="Title Char"/>
-    <w:basedOn w:val="DefaultParagraphFont"/>
-    <w:link w:val="Title"/>
+  <w:style w:type="character" w:customStyle="1" w:styleId="TitelChar">
+    <w:name w:val="Titel Char"/>
+    <w:basedOn w:val="Standaardalinea-lettertype"/>
+    <w:link w:val="Titel"/>
     <w:uiPriority w:val="10"/>
     <w:rsid w:val="002E7685"/>
     <w:rPr>
@@ -9465,10 +10848,10 @@
       <w:szCs w:val="56"/>
     </w:rPr>
   </w:style>
-  <w:style w:type="character" w:customStyle="1" w:styleId="Heading1Char">
-    <w:name w:val="Heading 1 Char"/>
-    <w:basedOn w:val="DefaultParagraphFont"/>
-    <w:link w:val="Heading1"/>
+  <w:style w:type="character" w:customStyle="1" w:styleId="Kop1Char">
+    <w:name w:val="Kop 1 Char"/>
+    <w:basedOn w:val="Standaardalinea-lettertype"/>
+    <w:link w:val="Kop1"/>
     <w:uiPriority w:val="9"/>
     <w:rsid w:val="002E7685"/>
     <w:rPr>
@@ -9478,10 +10861,10 @@
       <w:szCs w:val="32"/>
     </w:rPr>
   </w:style>
-  <w:style w:type="character" w:customStyle="1" w:styleId="Heading2Char">
-    <w:name w:val="Heading 2 Char"/>
-    <w:basedOn w:val="DefaultParagraphFont"/>
-    <w:link w:val="Heading2"/>
+  <w:style w:type="character" w:customStyle="1" w:styleId="Kop2Char">
+    <w:name w:val="Kop 2 Char"/>
+    <w:basedOn w:val="Standaardalinea-lettertype"/>
+    <w:link w:val="Kop2"/>
     <w:uiPriority w:val="9"/>
     <w:rsid w:val="002E7685"/>
     <w:rPr>
@@ -9491,9 +10874,9 @@
       <w:szCs w:val="26"/>
     </w:rPr>
   </w:style>
-  <w:style w:type="paragraph" w:styleId="ListParagraph">
+  <w:style w:type="paragraph" w:styleId="Lijstalinea">
     <w:name w:val="List Paragraph"/>
-    <w:basedOn w:val="Normal"/>
+    <w:basedOn w:val="Standaard"/>
     <w:uiPriority w:val="34"/>
     <w:qFormat/>
     <w:rsid w:val="002403C4"/>
@@ -9504,7 +10887,7 @@
   </w:style>
   <w:style w:type="character" w:styleId="Hyperlink">
     <w:name w:val="Hyperlink"/>
-    <w:basedOn w:val="DefaultParagraphFont"/>
+    <w:basedOn w:val="Standaardalinea-lettertype"/>
     <w:uiPriority w:val="99"/>
     <w:unhideWhenUsed/>
     <w:rsid w:val="00DB5325"/>
@@ -9513,9 +10896,9 @@
       <w:u w:val="single"/>
     </w:rPr>
   </w:style>
-  <w:style w:type="character" w:customStyle="1" w:styleId="UnresolvedMention">
-    <w:name w:val="Unresolved Mention"/>
-    <w:basedOn w:val="DefaultParagraphFont"/>
+  <w:style w:type="character" w:customStyle="1" w:styleId="Onopgelostemelding1">
+    <w:name w:val="Onopgeloste melding1"/>
+    <w:basedOn w:val="Standaardalinea-lettertype"/>
     <w:uiPriority w:val="99"/>
     <w:semiHidden/>
     <w:unhideWhenUsed/>
@@ -9525,10 +10908,10 @@
       <w:shd w:val="clear" w:color="auto" w:fill="E1DFDD"/>
     </w:rPr>
   </w:style>
-  <w:style w:type="paragraph" w:styleId="HTMLPreformatted">
+  <w:style w:type="paragraph" w:styleId="HTML-voorafopgemaakt">
     <w:name w:val="HTML Preformatted"/>
-    <w:basedOn w:val="Normal"/>
-    <w:link w:val="HTMLPreformattedChar"/>
+    <w:basedOn w:val="Standaard"/>
+    <w:link w:val="HTML-voorafopgemaaktChar"/>
     <w:uiPriority w:val="99"/>
     <w:unhideWhenUsed/>
     <w:rsid w:val="00974D1D"/>
@@ -9560,10 +10943,10 @@
       <w:lang w:eastAsia="nl-NL"/>
     </w:rPr>
   </w:style>
-  <w:style w:type="character" w:customStyle="1" w:styleId="HTMLPreformattedChar">
-    <w:name w:val="HTML Preformatted Char"/>
-    <w:basedOn w:val="DefaultParagraphFont"/>
-    <w:link w:val="HTMLPreformatted"/>
+  <w:style w:type="character" w:customStyle="1" w:styleId="HTML-voorafopgemaaktChar">
+    <w:name w:val="HTML - vooraf opgemaakt Char"/>
+    <w:basedOn w:val="Standaardalinea-lettertype"/>
+    <w:link w:val="HTML-voorafopgemaakt"/>
     <w:uiPriority w:val="99"/>
     <w:rsid w:val="00974D1D"/>
     <w:rPr>
@@ -9876,7 +11259,7 @@
 </file>
 
 <file path=customXml/itemProps1.xml><?xml version="1.0" encoding="utf-8"?>
-<ds:datastoreItem xmlns:ds="http://schemas.openxmlformats.org/officeDocument/2006/customXml" ds:itemID="{3E50EC32-9B2D-4006-8783-A8A447589A40}">
+<ds:datastoreItem xmlns:ds="http://schemas.openxmlformats.org/officeDocument/2006/customXml" ds:itemID="{A2282D10-ABA5-4AF5-B417-321D2B328CA4}">
   <ds:schemaRefs>
     <ds:schemaRef ds:uri="http://schemas.openxmlformats.org/officeDocument/2006/bibliography"/>
   </ds:schemaRefs>

</xml_diff>